<commit_message>
Consultas MYSQL2 Inzunza Becerra 27/04/23
</commit_message>
<xml_diff>
--- a/parcial2/Consultas MYSQL2.docx
+++ b/parcial2/Consultas MYSQL2.docx
@@ -1,6 +1,6 @@
 
 <file path=word/document.xml><?xml version="1.0" encoding="utf-8"?>
-<w:document xmlns:wpc="http://schemas.microsoft.com/office/word/2010/wordprocessingCanvas" xmlns:cx="http://schemas.microsoft.com/office/drawing/2014/chartex" xmlns:mc="http://schemas.openxmlformats.org/markup-compatibility/2006" xmlns:o="urn:schemas-microsoft-com:office:office" xmlns:r="http://schemas.openxmlformats.org/officeDocument/2006/relationships" xmlns:m="http://schemas.openxmlformats.org/officeDocument/2006/math" xmlns:v="urn:schemas-microsoft-com:vml" xmlns:wp14="http://schemas.microsoft.com/office/word/2010/wordprocessingDrawing" xmlns:wp="http://schemas.openxmlformats.org/drawingml/2006/wordprocessingDrawing" xmlns:w10="urn:schemas-microsoft-com:office:word" xmlns:w="http://schemas.openxmlformats.org/wordprocessingml/2006/main" xmlns:w14="http://schemas.microsoft.com/office/word/2010/wordml" xmlns:w15="http://schemas.microsoft.com/office/word/2012/wordml" xmlns:w16se="http://schemas.microsoft.com/office/word/2015/wordml/symex" xmlns:wpg="http://schemas.microsoft.com/office/word/2010/wordprocessingGroup" xmlns:wpi="http://schemas.microsoft.com/office/word/2010/wordprocessingInk" xmlns:wne="http://schemas.microsoft.com/office/word/2006/wordml" xmlns:wps="http://schemas.microsoft.com/office/word/2010/wordprocessingShape" mc:Ignorable="w14 w15 w16se wp14">
+<w:document xmlns:wpc="http://schemas.microsoft.com/office/word/2010/wordprocessingCanvas" xmlns:mc="http://schemas.openxmlformats.org/markup-compatibility/2006" xmlns:o="urn:schemas-microsoft-com:office:office" xmlns:r="http://schemas.openxmlformats.org/officeDocument/2006/relationships" xmlns:m="http://schemas.openxmlformats.org/officeDocument/2006/math" xmlns:v="urn:schemas-microsoft-com:vml" xmlns:wp14="http://schemas.microsoft.com/office/word/2010/wordprocessingDrawing" xmlns:wp="http://schemas.openxmlformats.org/drawingml/2006/wordprocessingDrawing" xmlns:w10="urn:schemas-microsoft-com:office:word" xmlns:w="http://schemas.openxmlformats.org/wordprocessingml/2006/main" xmlns:w14="http://schemas.microsoft.com/office/word/2010/wordml" xmlns:w15="http://schemas.microsoft.com/office/word/2012/wordml" xmlns:wpg="http://schemas.microsoft.com/office/word/2010/wordprocessingGroup" xmlns:wpi="http://schemas.microsoft.com/office/word/2010/wordprocessingInk" xmlns:wne="http://schemas.microsoft.com/office/word/2006/wordml" xmlns:wps="http://schemas.microsoft.com/office/word/2010/wordprocessingShape" mc:Ignorable="w14 w15 wp14">
   <w:body>
     <w:p>
       <w:r>
@@ -201,6 +201,11 @@
       </w:r>
     </w:p>
     <w:p>
+      <w:pPr>
+        <w:rPr>
+          <w:lang w:val="en-US"/>
+        </w:rPr>
+      </w:pPr>
       <w:hyperlink r:id="rId6" w:tgtFrame="mysql_doc" w:history="1">
         <w:r>
           <w:rPr>
@@ -209,6 +214,7 @@
             <w:sz w:val="20"/>
             <w:szCs w:val="20"/>
             <w:shd w:val="clear" w:color="auto" w:fill="E5E5E5"/>
+            <w:lang w:val="en-US"/>
           </w:rPr>
           <w:t>SELECT</w:t>
         </w:r>
@@ -220,170 +226,164 @@
           <w:sz w:val="20"/>
           <w:szCs w:val="20"/>
           <w:shd w:val="clear" w:color="auto" w:fill="E5E5E5"/>
+          <w:lang w:val="en-US"/>
         </w:rPr>
         <w:t> </w:t>
       </w:r>
+      <w:hyperlink r:id="rId7" w:tgtFrame="mysql_doc" w:history="1">
+        <w:proofErr w:type="gramStart"/>
+        <w:r>
+          <w:rPr>
+            <w:rStyle w:val="Hipervnculo"/>
+            <w:rFonts w:ascii="Courier New" w:hAnsi="Courier New" w:cs="Courier New"/>
+            <w:sz w:val="20"/>
+            <w:szCs w:val="20"/>
+            <w:shd w:val="clear" w:color="auto" w:fill="E5E5E5"/>
+            <w:lang w:val="en-US"/>
+          </w:rPr>
+          <w:t>count</w:t>
+        </w:r>
+        <w:proofErr w:type="gramEnd"/>
+      </w:hyperlink>
+      <w:r>
+        <w:rPr>
+          <w:rStyle w:val="cm-bracket"/>
+          <w:rFonts w:ascii="Courier New" w:hAnsi="Courier New" w:cs="Courier New"/>
+          <w:color w:val="999977"/>
+          <w:sz w:val="20"/>
+          <w:szCs w:val="20"/>
+          <w:shd w:val="clear" w:color="auto" w:fill="E5E5E5"/>
+          <w:lang w:val="en-US"/>
+        </w:rPr>
+        <w:t>(</w:t>
+      </w:r>
+      <w:r>
+        <w:rPr>
+          <w:rStyle w:val="cm-operator"/>
+          <w:rFonts w:ascii="Courier New" w:hAnsi="Courier New" w:cs="Courier New"/>
+          <w:color w:val="FF00FF"/>
+          <w:sz w:val="20"/>
+          <w:szCs w:val="20"/>
+          <w:shd w:val="clear" w:color="auto" w:fill="E5E5E5"/>
+          <w:lang w:val="en-US"/>
+        </w:rPr>
+        <w:t>*</w:t>
+      </w:r>
+      <w:r>
+        <w:rPr>
+          <w:rStyle w:val="cm-bracket"/>
+          <w:rFonts w:ascii="Courier New" w:hAnsi="Courier New" w:cs="Courier New"/>
+          <w:color w:val="999977"/>
+          <w:sz w:val="20"/>
+          <w:szCs w:val="20"/>
+          <w:shd w:val="clear" w:color="auto" w:fill="E5E5E5"/>
+          <w:lang w:val="en-US"/>
+        </w:rPr>
+        <w:t>)</w:t>
+      </w:r>
+      <w:r>
+        <w:rPr>
+          <w:rFonts w:ascii="Courier New" w:hAnsi="Courier New" w:cs="Courier New"/>
+          <w:color w:val="444444"/>
+          <w:sz w:val="20"/>
+          <w:szCs w:val="20"/>
+          <w:shd w:val="clear" w:color="auto" w:fill="E5E5E5"/>
+          <w:lang w:val="en-US"/>
+        </w:rPr>
+        <w:t> </w:t>
+      </w:r>
+      <w:r>
+        <w:rPr>
+          <w:rStyle w:val="cm-keyword"/>
+          <w:rFonts w:ascii="Courier New" w:hAnsi="Courier New" w:cs="Courier New"/>
+          <w:color w:val="770088"/>
+          <w:sz w:val="20"/>
+          <w:szCs w:val="20"/>
+          <w:shd w:val="clear" w:color="auto" w:fill="E5E5E5"/>
+          <w:lang w:val="en-US"/>
+        </w:rPr>
+        <w:t>FROM</w:t>
+      </w:r>
+      <w:r>
+        <w:rPr>
+          <w:rFonts w:ascii="Courier New" w:hAnsi="Courier New" w:cs="Courier New"/>
+          <w:color w:val="444444"/>
+          <w:sz w:val="20"/>
+          <w:szCs w:val="20"/>
+          <w:shd w:val="clear" w:color="auto" w:fill="E5E5E5"/>
+          <w:lang w:val="en-US"/>
+        </w:rPr>
+        <w:t> </w:t>
+      </w:r>
       <w:proofErr w:type="spellStart"/>
       <w:r>
         <w:rPr>
+          <w:rFonts w:ascii="Courier New" w:hAnsi="Courier New" w:cs="Courier New"/>
+          <w:color w:val="444444"/>
+          <w:sz w:val="20"/>
+          <w:szCs w:val="20"/>
+          <w:shd w:val="clear" w:color="auto" w:fill="E5E5E5"/>
+          <w:lang w:val="en-US"/>
+        </w:rPr>
+        <w:t>canciones</w:t>
+      </w:r>
+      <w:proofErr w:type="spellEnd"/>
+      <w:r>
+        <w:rPr>
+          <w:rFonts w:ascii="Courier New" w:hAnsi="Courier New" w:cs="Courier New"/>
+          <w:color w:val="444444"/>
+          <w:sz w:val="20"/>
+          <w:szCs w:val="20"/>
+          <w:shd w:val="clear" w:color="auto" w:fill="E5E5E5"/>
+          <w:lang w:val="en-US"/>
+        </w:rPr>
+        <w:t> </w:t>
+      </w:r>
+      <w:r>
+        <w:rPr>
           <w:rStyle w:val="cm-keyword"/>
           <w:rFonts w:ascii="Courier New" w:hAnsi="Courier New" w:cs="Courier New"/>
           <w:color w:val="770088"/>
           <w:sz w:val="20"/>
           <w:szCs w:val="20"/>
           <w:shd w:val="clear" w:color="auto" w:fill="E5E5E5"/>
-        </w:rPr>
-        <w:fldChar w:fldCharType="begin"/>
-      </w:r>
-      <w:r>
-        <w:rPr>
-          <w:rStyle w:val="cm-keyword"/>
-          <w:rFonts w:ascii="Courier New" w:hAnsi="Courier New" w:cs="Courier New"/>
-          <w:color w:val="770088"/>
-          <w:sz w:val="20"/>
-          <w:szCs w:val="20"/>
-          <w:shd w:val="clear" w:color="auto" w:fill="E5E5E5"/>
-        </w:rPr>
-        <w:instrText xml:space="preserve"> HYPERLINK "http://localhost/phpmyadmin/url.php?url=https://dev.mysql.com/doc/refman/8.0/en/aggregate-functions.html%23function_count" \t "mysql_doc" </w:instrText>
-      </w:r>
-      <w:r>
-        <w:rPr>
-          <w:rStyle w:val="cm-keyword"/>
-          <w:rFonts w:ascii="Courier New" w:hAnsi="Courier New" w:cs="Courier New"/>
-          <w:color w:val="770088"/>
-          <w:sz w:val="20"/>
-          <w:szCs w:val="20"/>
-          <w:shd w:val="clear" w:color="auto" w:fill="E5E5E5"/>
-        </w:rPr>
-        <w:fldChar w:fldCharType="separate"/>
-      </w:r>
-      <w:r>
-        <w:rPr>
-          <w:rStyle w:val="Hipervnculo"/>
-          <w:rFonts w:ascii="Courier New" w:hAnsi="Courier New" w:cs="Courier New"/>
-          <w:sz w:val="20"/>
-          <w:szCs w:val="20"/>
-          <w:shd w:val="clear" w:color="auto" w:fill="E5E5E5"/>
-        </w:rPr>
-        <w:t>count</w:t>
+          <w:lang w:val="en-US"/>
+        </w:rPr>
+        <w:t>WHERE</w:t>
+      </w:r>
+      <w:r>
+        <w:rPr>
+          <w:rFonts w:ascii="Courier New" w:hAnsi="Courier New" w:cs="Courier New"/>
+          <w:color w:val="444444"/>
+          <w:sz w:val="20"/>
+          <w:szCs w:val="20"/>
+          <w:shd w:val="clear" w:color="auto" w:fill="E5E5E5"/>
+          <w:lang w:val="en-US"/>
+        </w:rPr>
+        <w:t> </w:t>
+      </w:r>
+      <w:proofErr w:type="spellStart"/>
+      <w:r>
+        <w:rPr>
+          <w:rFonts w:ascii="Courier New" w:hAnsi="Courier New" w:cs="Courier New"/>
+          <w:color w:val="444444"/>
+          <w:sz w:val="20"/>
+          <w:szCs w:val="20"/>
+          <w:shd w:val="clear" w:color="auto" w:fill="E5E5E5"/>
+          <w:lang w:val="en-US"/>
+        </w:rPr>
+        <w:t>artista_id</w:t>
       </w:r>
       <w:proofErr w:type="spellEnd"/>
       <w:r>
         <w:rPr>
-          <w:rStyle w:val="cm-keyword"/>
-          <w:rFonts w:ascii="Courier New" w:hAnsi="Courier New" w:cs="Courier New"/>
-          <w:color w:val="770088"/>
-          <w:sz w:val="20"/>
-          <w:szCs w:val="20"/>
-          <w:shd w:val="clear" w:color="auto" w:fill="E5E5E5"/>
-        </w:rPr>
-        <w:fldChar w:fldCharType="end"/>
-      </w:r>
-      <w:r>
-        <w:rPr>
-          <w:rStyle w:val="cm-bracket"/>
-          <w:rFonts w:ascii="Courier New" w:hAnsi="Courier New" w:cs="Courier New"/>
-          <w:color w:val="999977"/>
-          <w:sz w:val="20"/>
-          <w:szCs w:val="20"/>
-          <w:shd w:val="clear" w:color="auto" w:fill="E5E5E5"/>
-        </w:rPr>
-        <w:t>(</w:t>
-      </w:r>
-      <w:r>
-        <w:rPr>
           <w:rStyle w:val="cm-operator"/>
           <w:rFonts w:ascii="Courier New" w:hAnsi="Courier New" w:cs="Courier New"/>
           <w:color w:val="FF00FF"/>
           <w:sz w:val="20"/>
           <w:szCs w:val="20"/>
           <w:shd w:val="clear" w:color="auto" w:fill="E5E5E5"/>
-        </w:rPr>
-        <w:t>*</w:t>
-      </w:r>
-      <w:r>
-        <w:rPr>
-          <w:rStyle w:val="cm-bracket"/>
-          <w:rFonts w:ascii="Courier New" w:hAnsi="Courier New" w:cs="Courier New"/>
-          <w:color w:val="999977"/>
-          <w:sz w:val="20"/>
-          <w:szCs w:val="20"/>
-          <w:shd w:val="clear" w:color="auto" w:fill="E5E5E5"/>
-        </w:rPr>
-        <w:t>)</w:t>
-      </w:r>
-      <w:r>
-        <w:rPr>
-          <w:rFonts w:ascii="Courier New" w:hAnsi="Courier New" w:cs="Courier New"/>
-          <w:color w:val="444444"/>
-          <w:sz w:val="20"/>
-          <w:szCs w:val="20"/>
-          <w:shd w:val="clear" w:color="auto" w:fill="E5E5E5"/>
-        </w:rPr>
-        <w:t> </w:t>
-      </w:r>
-      <w:r>
-        <w:rPr>
-          <w:rStyle w:val="cm-keyword"/>
-          <w:rFonts w:ascii="Courier New" w:hAnsi="Courier New" w:cs="Courier New"/>
-          <w:color w:val="770088"/>
-          <w:sz w:val="20"/>
-          <w:szCs w:val="20"/>
-          <w:shd w:val="clear" w:color="auto" w:fill="E5E5E5"/>
-        </w:rPr>
-        <w:t>FROM</w:t>
-      </w:r>
-      <w:r>
-        <w:rPr>
-          <w:rFonts w:ascii="Courier New" w:hAnsi="Courier New" w:cs="Courier New"/>
-          <w:color w:val="444444"/>
-          <w:sz w:val="20"/>
-          <w:szCs w:val="20"/>
-          <w:shd w:val="clear" w:color="auto" w:fill="E5E5E5"/>
-        </w:rPr>
-        <w:t> canciones </w:t>
-      </w:r>
-      <w:r>
-        <w:rPr>
-          <w:rStyle w:val="cm-keyword"/>
-          <w:rFonts w:ascii="Courier New" w:hAnsi="Courier New" w:cs="Courier New"/>
-          <w:color w:val="770088"/>
-          <w:sz w:val="20"/>
-          <w:szCs w:val="20"/>
-          <w:shd w:val="clear" w:color="auto" w:fill="E5E5E5"/>
-        </w:rPr>
-        <w:t>WHERE</w:t>
-      </w:r>
-      <w:r>
-        <w:rPr>
-          <w:rFonts w:ascii="Courier New" w:hAnsi="Courier New" w:cs="Courier New"/>
-          <w:color w:val="444444"/>
-          <w:sz w:val="20"/>
-          <w:szCs w:val="20"/>
-          <w:shd w:val="clear" w:color="auto" w:fill="E5E5E5"/>
-        </w:rPr>
-        <w:t> </w:t>
-      </w:r>
-      <w:proofErr w:type="spellStart"/>
-      <w:r>
-        <w:rPr>
-          <w:rFonts w:ascii="Courier New" w:hAnsi="Courier New" w:cs="Courier New"/>
-          <w:color w:val="444444"/>
-          <w:sz w:val="20"/>
-          <w:szCs w:val="20"/>
-          <w:shd w:val="clear" w:color="auto" w:fill="E5E5E5"/>
-        </w:rPr>
-        <w:t>artista_id</w:t>
-      </w:r>
-      <w:proofErr w:type="spellEnd"/>
-      <w:r>
-        <w:rPr>
-          <w:rStyle w:val="cm-operator"/>
-          <w:rFonts w:ascii="Courier New" w:hAnsi="Courier New" w:cs="Courier New"/>
-          <w:color w:val="FF00FF"/>
-          <w:sz w:val="20"/>
-          <w:szCs w:val="20"/>
-          <w:shd w:val="clear" w:color="auto" w:fill="E5E5E5"/>
+          <w:lang w:val="en-US"/>
         </w:rPr>
         <w:t>=</w:t>
       </w:r>
@@ -395,6 +395,7 @@
           <w:sz w:val="20"/>
           <w:szCs w:val="20"/>
           <w:shd w:val="clear" w:color="auto" w:fill="E5E5E5"/>
+          <w:lang w:val="en-US"/>
         </w:rPr>
         <w:t>1</w:t>
       </w:r>
@@ -406,6 +407,7 @@
           <w:sz w:val="20"/>
           <w:szCs w:val="20"/>
           <w:shd w:val="clear" w:color="auto" w:fill="E5E5E5"/>
+          <w:lang w:val="en-US"/>
         </w:rPr>
         <w:t>;</w:t>
       </w:r>
@@ -432,7 +434,7 @@
                     <pic:cNvPicPr/>
                   </pic:nvPicPr>
                   <pic:blipFill>
-                    <a:blip r:embed="rId7"/>
+                    <a:blip r:embed="rId8"/>
                     <a:stretch>
                       <a:fillRect/>
                     </a:stretch>
@@ -470,7 +472,12 @@
       </w:r>
     </w:p>
     <w:p>
-      <w:hyperlink r:id="rId8" w:tgtFrame="mysql_doc" w:history="1">
+      <w:pPr>
+        <w:rPr>
+          <w:lang w:val="en-US"/>
+        </w:rPr>
+      </w:pPr>
+      <w:hyperlink r:id="rId9" w:tgtFrame="mysql_doc" w:history="1">
         <w:r>
           <w:rPr>
             <w:rStyle w:val="Hipervnculo"/>
@@ -478,6 +485,7 @@
             <w:sz w:val="20"/>
             <w:szCs w:val="20"/>
             <w:shd w:val="clear" w:color="auto" w:fill="E5E5E5"/>
+            <w:lang w:val="en-US"/>
           </w:rPr>
           <w:t>SELECT</w:t>
         </w:r>
@@ -489,192 +497,140 @@
           <w:sz w:val="20"/>
           <w:szCs w:val="20"/>
           <w:shd w:val="clear" w:color="auto" w:fill="E5E5E5"/>
+          <w:lang w:val="en-US"/>
         </w:rPr>
         <w:t> </w:t>
       </w:r>
+      <w:hyperlink r:id="rId10" w:tgtFrame="mysql_doc" w:history="1">
+        <w:proofErr w:type="gramStart"/>
+        <w:r>
+          <w:rPr>
+            <w:rStyle w:val="Hipervnculo"/>
+            <w:rFonts w:ascii="Courier New" w:hAnsi="Courier New" w:cs="Courier New"/>
+            <w:sz w:val="20"/>
+            <w:szCs w:val="20"/>
+            <w:shd w:val="clear" w:color="auto" w:fill="E5E5E5"/>
+            <w:lang w:val="en-US"/>
+          </w:rPr>
+          <w:t>count</w:t>
+        </w:r>
+        <w:proofErr w:type="gramEnd"/>
+      </w:hyperlink>
+      <w:r>
+        <w:rPr>
+          <w:rStyle w:val="cm-bracket"/>
+          <w:rFonts w:ascii="Courier New" w:hAnsi="Courier New" w:cs="Courier New"/>
+          <w:color w:val="999977"/>
+          <w:sz w:val="20"/>
+          <w:szCs w:val="20"/>
+          <w:shd w:val="clear" w:color="auto" w:fill="E5E5E5"/>
+          <w:lang w:val="en-US"/>
+        </w:rPr>
+        <w:t>(</w:t>
+      </w:r>
+      <w:r>
+        <w:rPr>
+          <w:rStyle w:val="cm-operator"/>
+          <w:rFonts w:ascii="Courier New" w:hAnsi="Courier New" w:cs="Courier New"/>
+          <w:color w:val="FF00FF"/>
+          <w:sz w:val="20"/>
+          <w:szCs w:val="20"/>
+          <w:shd w:val="clear" w:color="auto" w:fill="E5E5E5"/>
+          <w:lang w:val="en-US"/>
+        </w:rPr>
+        <w:t>*</w:t>
+      </w:r>
+      <w:r>
+        <w:rPr>
+          <w:rStyle w:val="cm-bracket"/>
+          <w:rFonts w:ascii="Courier New" w:hAnsi="Courier New" w:cs="Courier New"/>
+          <w:color w:val="999977"/>
+          <w:sz w:val="20"/>
+          <w:szCs w:val="20"/>
+          <w:shd w:val="clear" w:color="auto" w:fill="E5E5E5"/>
+          <w:lang w:val="en-US"/>
+        </w:rPr>
+        <w:t>)</w:t>
+      </w:r>
+      <w:r>
+        <w:rPr>
+          <w:rFonts w:ascii="Courier New" w:hAnsi="Courier New" w:cs="Courier New"/>
+          <w:color w:val="444444"/>
+          <w:sz w:val="20"/>
+          <w:szCs w:val="20"/>
+          <w:shd w:val="clear" w:color="auto" w:fill="E5E5E5"/>
+          <w:lang w:val="en-US"/>
+        </w:rPr>
+        <w:t> </w:t>
+      </w:r>
+      <w:r>
+        <w:rPr>
+          <w:rStyle w:val="cm-keyword"/>
+          <w:rFonts w:ascii="Courier New" w:hAnsi="Courier New" w:cs="Courier New"/>
+          <w:color w:val="770088"/>
+          <w:sz w:val="20"/>
+          <w:szCs w:val="20"/>
+          <w:shd w:val="clear" w:color="auto" w:fill="E5E5E5"/>
+          <w:lang w:val="en-US"/>
+        </w:rPr>
+        <w:t>FROM</w:t>
+      </w:r>
+      <w:r>
+        <w:rPr>
+          <w:rFonts w:ascii="Courier New" w:hAnsi="Courier New" w:cs="Courier New"/>
+          <w:color w:val="444444"/>
+          <w:sz w:val="20"/>
+          <w:szCs w:val="20"/>
+          <w:shd w:val="clear" w:color="auto" w:fill="E5E5E5"/>
+          <w:lang w:val="en-US"/>
+        </w:rPr>
+        <w:t> playlist </w:t>
+      </w:r>
+      <w:r>
+        <w:rPr>
+          <w:rStyle w:val="cm-keyword"/>
+          <w:rFonts w:ascii="Courier New" w:hAnsi="Courier New" w:cs="Courier New"/>
+          <w:color w:val="770088"/>
+          <w:sz w:val="20"/>
+          <w:szCs w:val="20"/>
+          <w:shd w:val="clear" w:color="auto" w:fill="E5E5E5"/>
+          <w:lang w:val="en-US"/>
+        </w:rPr>
+        <w:t>WHERE</w:t>
+      </w:r>
+      <w:r>
+        <w:rPr>
+          <w:rFonts w:ascii="Courier New" w:hAnsi="Courier New" w:cs="Courier New"/>
+          <w:color w:val="444444"/>
+          <w:sz w:val="20"/>
+          <w:szCs w:val="20"/>
+          <w:shd w:val="clear" w:color="auto" w:fill="E5E5E5"/>
+          <w:lang w:val="en-US"/>
+        </w:rPr>
+        <w:t> </w:t>
+      </w:r>
       <w:proofErr w:type="spellStart"/>
       <w:r>
         <w:rPr>
-          <w:rStyle w:val="cm-keyword"/>
-          <w:rFonts w:ascii="Courier New" w:hAnsi="Courier New" w:cs="Courier New"/>
-          <w:color w:val="770088"/>
-          <w:sz w:val="20"/>
-          <w:szCs w:val="20"/>
-          <w:shd w:val="clear" w:color="auto" w:fill="E5E5E5"/>
-        </w:rPr>
-        <w:fldChar w:fldCharType="begin"/>
-      </w:r>
-      <w:r>
-        <w:rPr>
-          <w:rStyle w:val="cm-keyword"/>
-          <w:rFonts w:ascii="Courier New" w:hAnsi="Courier New" w:cs="Courier New"/>
-          <w:color w:val="770088"/>
-          <w:sz w:val="20"/>
-          <w:szCs w:val="20"/>
-          <w:shd w:val="clear" w:color="auto" w:fill="E5E5E5"/>
-        </w:rPr>
-        <w:instrText xml:space="preserve"> HYPERLINK "http://localhost/phpmyadmin/url.php?url=https://dev.mysql.com/doc/refman/8.0/en/aggregate-functions.html%23function_count" \t "mysql_doc" </w:instrText>
-      </w:r>
-      <w:r>
-        <w:rPr>
-          <w:rStyle w:val="cm-keyword"/>
-          <w:rFonts w:ascii="Courier New" w:hAnsi="Courier New" w:cs="Courier New"/>
-          <w:color w:val="770088"/>
-          <w:sz w:val="20"/>
-          <w:szCs w:val="20"/>
-          <w:shd w:val="clear" w:color="auto" w:fill="E5E5E5"/>
-        </w:rPr>
-        <w:fldChar w:fldCharType="separate"/>
-      </w:r>
-      <w:r>
-        <w:rPr>
-          <w:rStyle w:val="Hipervnculo"/>
-          <w:rFonts w:ascii="Courier New" w:hAnsi="Courier New" w:cs="Courier New"/>
-          <w:sz w:val="20"/>
-          <w:szCs w:val="20"/>
-          <w:shd w:val="clear" w:color="auto" w:fill="E5E5E5"/>
-        </w:rPr>
-        <w:t>count</w:t>
+          <w:rFonts w:ascii="Courier New" w:hAnsi="Courier New" w:cs="Courier New"/>
+          <w:color w:val="444444"/>
+          <w:sz w:val="20"/>
+          <w:szCs w:val="20"/>
+          <w:shd w:val="clear" w:color="auto" w:fill="E5E5E5"/>
+          <w:lang w:val="en-US"/>
+        </w:rPr>
+        <w:t>usuario_id</w:t>
       </w:r>
       <w:proofErr w:type="spellEnd"/>
       <w:r>
         <w:rPr>
-          <w:rStyle w:val="cm-keyword"/>
-          <w:rFonts w:ascii="Courier New" w:hAnsi="Courier New" w:cs="Courier New"/>
-          <w:color w:val="770088"/>
-          <w:sz w:val="20"/>
-          <w:szCs w:val="20"/>
-          <w:shd w:val="clear" w:color="auto" w:fill="E5E5E5"/>
-        </w:rPr>
-        <w:fldChar w:fldCharType="end"/>
-      </w:r>
-      <w:r>
-        <w:rPr>
-          <w:rStyle w:val="cm-bracket"/>
-          <w:rFonts w:ascii="Courier New" w:hAnsi="Courier New" w:cs="Courier New"/>
-          <w:color w:val="999977"/>
-          <w:sz w:val="20"/>
-          <w:szCs w:val="20"/>
-          <w:shd w:val="clear" w:color="auto" w:fill="E5E5E5"/>
-        </w:rPr>
-        <w:t>(</w:t>
-      </w:r>
-      <w:r>
-        <w:rPr>
           <w:rStyle w:val="cm-operator"/>
           <w:rFonts w:ascii="Courier New" w:hAnsi="Courier New" w:cs="Courier New"/>
           <w:color w:val="FF00FF"/>
           <w:sz w:val="20"/>
           <w:szCs w:val="20"/>
           <w:shd w:val="clear" w:color="auto" w:fill="E5E5E5"/>
-        </w:rPr>
-        <w:t>*</w:t>
-      </w:r>
-      <w:r>
-        <w:rPr>
-          <w:rStyle w:val="cm-bracket"/>
-          <w:rFonts w:ascii="Courier New" w:hAnsi="Courier New" w:cs="Courier New"/>
-          <w:color w:val="999977"/>
-          <w:sz w:val="20"/>
-          <w:szCs w:val="20"/>
-          <w:shd w:val="clear" w:color="auto" w:fill="E5E5E5"/>
-        </w:rPr>
-        <w:t>)</w:t>
-      </w:r>
-      <w:r>
-        <w:rPr>
-          <w:rFonts w:ascii="Courier New" w:hAnsi="Courier New" w:cs="Courier New"/>
-          <w:color w:val="444444"/>
-          <w:sz w:val="20"/>
-          <w:szCs w:val="20"/>
-          <w:shd w:val="clear" w:color="auto" w:fill="E5E5E5"/>
-        </w:rPr>
-        <w:t> </w:t>
-      </w:r>
-      <w:r>
-        <w:rPr>
-          <w:rStyle w:val="cm-keyword"/>
-          <w:rFonts w:ascii="Courier New" w:hAnsi="Courier New" w:cs="Courier New"/>
-          <w:color w:val="770088"/>
-          <w:sz w:val="20"/>
-          <w:szCs w:val="20"/>
-          <w:shd w:val="clear" w:color="auto" w:fill="E5E5E5"/>
-        </w:rPr>
-        <w:t>FROM</w:t>
-      </w:r>
-      <w:r>
-        <w:rPr>
-          <w:rFonts w:ascii="Courier New" w:hAnsi="Courier New" w:cs="Courier New"/>
-          <w:color w:val="444444"/>
-          <w:sz w:val="20"/>
-          <w:szCs w:val="20"/>
-          <w:shd w:val="clear" w:color="auto" w:fill="E5E5E5"/>
-        </w:rPr>
-        <w:t> </w:t>
-      </w:r>
-      <w:proofErr w:type="spellStart"/>
-      <w:r>
-        <w:rPr>
-          <w:rFonts w:ascii="Courier New" w:hAnsi="Courier New" w:cs="Courier New"/>
-          <w:color w:val="444444"/>
-          <w:sz w:val="20"/>
-          <w:szCs w:val="20"/>
-          <w:shd w:val="clear" w:color="auto" w:fill="E5E5E5"/>
-        </w:rPr>
-        <w:t>playlist</w:t>
-      </w:r>
-      <w:proofErr w:type="spellEnd"/>
-      <w:r>
-        <w:rPr>
-          <w:rFonts w:ascii="Courier New" w:hAnsi="Courier New" w:cs="Courier New"/>
-          <w:color w:val="444444"/>
-          <w:sz w:val="20"/>
-          <w:szCs w:val="20"/>
-          <w:shd w:val="clear" w:color="auto" w:fill="E5E5E5"/>
-        </w:rPr>
-        <w:t> </w:t>
-      </w:r>
-      <w:r>
-        <w:rPr>
-          <w:rStyle w:val="cm-keyword"/>
-          <w:rFonts w:ascii="Courier New" w:hAnsi="Courier New" w:cs="Courier New"/>
-          <w:color w:val="770088"/>
-          <w:sz w:val="20"/>
-          <w:szCs w:val="20"/>
-          <w:shd w:val="clear" w:color="auto" w:fill="E5E5E5"/>
-        </w:rPr>
-        <w:t>WHERE</w:t>
-      </w:r>
-      <w:r>
-        <w:rPr>
-          <w:rFonts w:ascii="Courier New" w:hAnsi="Courier New" w:cs="Courier New"/>
-          <w:color w:val="444444"/>
-          <w:sz w:val="20"/>
-          <w:szCs w:val="20"/>
-          <w:shd w:val="clear" w:color="auto" w:fill="E5E5E5"/>
-        </w:rPr>
-        <w:t> </w:t>
-      </w:r>
-      <w:proofErr w:type="spellStart"/>
-      <w:r>
-        <w:rPr>
-          <w:rFonts w:ascii="Courier New" w:hAnsi="Courier New" w:cs="Courier New"/>
-          <w:color w:val="444444"/>
-          <w:sz w:val="20"/>
-          <w:szCs w:val="20"/>
-          <w:shd w:val="clear" w:color="auto" w:fill="E5E5E5"/>
-        </w:rPr>
-        <w:t>usuario_id</w:t>
-      </w:r>
-      <w:proofErr w:type="spellEnd"/>
-      <w:r>
-        <w:rPr>
-          <w:rStyle w:val="cm-operator"/>
-          <w:rFonts w:ascii="Courier New" w:hAnsi="Courier New" w:cs="Courier New"/>
-          <w:color w:val="FF00FF"/>
-          <w:sz w:val="20"/>
-          <w:szCs w:val="20"/>
-          <w:shd w:val="clear" w:color="auto" w:fill="E5E5E5"/>
+          <w:lang w:val="en-US"/>
         </w:rPr>
         <w:t>=</w:t>
       </w:r>
@@ -686,6 +642,7 @@
           <w:sz w:val="20"/>
           <w:szCs w:val="20"/>
           <w:shd w:val="clear" w:color="auto" w:fill="E5E5E5"/>
+          <w:lang w:val="en-US"/>
         </w:rPr>
         <w:t>1</w:t>
       </w:r>
@@ -697,6 +654,7 @@
           <w:sz w:val="20"/>
           <w:szCs w:val="20"/>
           <w:shd w:val="clear" w:color="auto" w:fill="E5E5E5"/>
+          <w:lang w:val="en-US"/>
         </w:rPr>
         <w:t>;</w:t>
       </w:r>
@@ -729,7 +687,7 @@
                     <pic:cNvPicPr/>
                   </pic:nvPicPr>
                   <pic:blipFill>
-                    <a:blip r:embed="rId9" cstate="print">
+                    <a:blip r:embed="rId11" cstate="print">
                       <a:extLst>
                         <a:ext uri="{28A0092B-C50C-407E-A947-70E740481C1C}">
                           <a14:useLocalDpi xmlns:a14="http://schemas.microsoft.com/office/drawing/2010/main" val="0"/>
@@ -756,37 +714,744 @@
         </w:drawing>
       </w:r>
     </w:p>
+    <w:p>
+      <w:pPr>
+        <w:rPr>
+          <w:lang w:val="en-US"/>
+        </w:rPr>
+      </w:pPr>
+    </w:p>
+    <w:p>
+      <w:pPr>
+        <w:rPr>
+          <w:lang w:val="en-US"/>
+        </w:rPr>
+      </w:pPr>
+    </w:p>
+    <w:p>
+      <w:r>
+        <w:t>#4 Mostrar el total de usuarios que ha comprado la membresía individual</w:t>
+      </w:r>
+    </w:p>
+    <w:p>
+      <w:pPr>
+        <w:rPr>
+          <w:lang w:val="en-US"/>
+        </w:rPr>
+      </w:pPr>
+      <w:r>
+        <w:rPr>
+          <w:noProof/>
+          <w:lang w:eastAsia="es-MX"/>
+        </w:rPr>
+        <w:drawing>
+          <wp:anchor distT="0" distB="0" distL="114300" distR="114300" simplePos="0" relativeHeight="251660288" behindDoc="0" locked="0" layoutInCell="1" allowOverlap="1">
+            <wp:simplePos x="0" y="0"/>
+            <wp:positionH relativeFrom="column">
+              <wp:posOffset>-184785</wp:posOffset>
+            </wp:positionH>
+            <wp:positionV relativeFrom="paragraph">
+              <wp:posOffset>257810</wp:posOffset>
+            </wp:positionV>
+            <wp:extent cx="6092190" cy="3305175"/>
+            <wp:effectExtent l="0" t="0" r="3810" b="9525"/>
+            <wp:wrapSquare wrapText="bothSides"/>
+            <wp:docPr id="4" name="Imagen 4"/>
+            <wp:cNvGraphicFramePr>
+              <a:graphicFrameLocks xmlns:a="http://schemas.openxmlformats.org/drawingml/2006/main" noChangeAspect="1"/>
+            </wp:cNvGraphicFramePr>
+            <a:graphic xmlns:a="http://schemas.openxmlformats.org/drawingml/2006/main">
+              <a:graphicData uri="http://schemas.openxmlformats.org/drawingml/2006/picture">
+                <pic:pic xmlns:pic="http://schemas.openxmlformats.org/drawingml/2006/picture">
+                  <pic:nvPicPr>
+                    <pic:cNvPr id="1" name=""/>
+                    <pic:cNvPicPr/>
+                  </pic:nvPicPr>
+                  <pic:blipFill>
+                    <a:blip r:embed="rId12" cstate="print">
+                      <a:extLst>
+                        <a:ext uri="{28A0092B-C50C-407E-A947-70E740481C1C}">
+                          <a14:useLocalDpi xmlns:a14="http://schemas.microsoft.com/office/drawing/2010/main" val="0"/>
+                        </a:ext>
+                      </a:extLst>
+                    </a:blip>
+                    <a:stretch>
+                      <a:fillRect/>
+                    </a:stretch>
+                  </pic:blipFill>
+                  <pic:spPr>
+                    <a:xfrm>
+                      <a:off x="0" y="0"/>
+                      <a:ext cx="6092190" cy="3305175"/>
+                    </a:xfrm>
+                    <a:prstGeom prst="rect">
+                      <a:avLst/>
+                    </a:prstGeom>
+                  </pic:spPr>
+                </pic:pic>
+              </a:graphicData>
+            </a:graphic>
+            <wp14:sizeRelH relativeFrom="margin">
+              <wp14:pctWidth>0</wp14:pctWidth>
+            </wp14:sizeRelH>
+            <wp14:sizeRelV relativeFrom="margin">
+              <wp14:pctHeight>0</wp14:pctHeight>
+            </wp14:sizeRelV>
+          </wp:anchor>
+        </w:drawing>
+      </w:r>
+      <w:hyperlink r:id="rId13" w:tgtFrame="mysql_doc" w:history="1">
+        <w:r>
+          <w:rPr>
+            <w:rStyle w:val="Hipervnculo"/>
+            <w:rFonts w:ascii="Courier New" w:hAnsi="Courier New" w:cs="Courier New"/>
+            <w:sz w:val="20"/>
+            <w:szCs w:val="20"/>
+            <w:u w:val="none"/>
+            <w:shd w:val="clear" w:color="auto" w:fill="E5E5E5"/>
+            <w:lang w:val="en-US"/>
+          </w:rPr>
+          <w:t>SELECT</w:t>
+        </w:r>
+      </w:hyperlink>
+      <w:r>
+        <w:rPr>
+          <w:rFonts w:ascii="Courier New" w:hAnsi="Courier New" w:cs="Courier New"/>
+          <w:color w:val="444444"/>
+          <w:sz w:val="20"/>
+          <w:szCs w:val="20"/>
+          <w:shd w:val="clear" w:color="auto" w:fill="E5E5E5"/>
+          <w:lang w:val="en-US"/>
+        </w:rPr>
+        <w:t> </w:t>
+      </w:r>
+      <w:hyperlink r:id="rId14" w:tgtFrame="mysql_doc" w:history="1">
+        <w:proofErr w:type="gramStart"/>
+        <w:r>
+          <w:rPr>
+            <w:rStyle w:val="Hipervnculo"/>
+            <w:rFonts w:ascii="Courier New" w:hAnsi="Courier New" w:cs="Courier New"/>
+            <w:sz w:val="20"/>
+            <w:szCs w:val="20"/>
+            <w:u w:val="none"/>
+            <w:shd w:val="clear" w:color="auto" w:fill="E5E5E5"/>
+            <w:lang w:val="en-US"/>
+          </w:rPr>
+          <w:t>count</w:t>
+        </w:r>
+        <w:proofErr w:type="gramEnd"/>
+      </w:hyperlink>
+      <w:r>
+        <w:rPr>
+          <w:rStyle w:val="cm-bracket"/>
+          <w:rFonts w:ascii="Courier New" w:hAnsi="Courier New" w:cs="Courier New"/>
+          <w:color w:val="999977"/>
+          <w:sz w:val="20"/>
+          <w:szCs w:val="20"/>
+          <w:shd w:val="clear" w:color="auto" w:fill="E5E5E5"/>
+          <w:lang w:val="en-US"/>
+        </w:rPr>
+        <w:t>(</w:t>
+      </w:r>
+      <w:r>
+        <w:rPr>
+          <w:rStyle w:val="cm-operator"/>
+          <w:rFonts w:ascii="Courier New" w:hAnsi="Courier New" w:cs="Courier New"/>
+          <w:color w:val="FF00FF"/>
+          <w:sz w:val="20"/>
+          <w:szCs w:val="20"/>
+          <w:shd w:val="clear" w:color="auto" w:fill="E5E5E5"/>
+          <w:lang w:val="en-US"/>
+        </w:rPr>
+        <w:t>*</w:t>
+      </w:r>
+      <w:r>
+        <w:rPr>
+          <w:rStyle w:val="cm-bracket"/>
+          <w:rFonts w:ascii="Courier New" w:hAnsi="Courier New" w:cs="Courier New"/>
+          <w:color w:val="999977"/>
+          <w:sz w:val="20"/>
+          <w:szCs w:val="20"/>
+          <w:shd w:val="clear" w:color="auto" w:fill="E5E5E5"/>
+          <w:lang w:val="en-US"/>
+        </w:rPr>
+        <w:t>)</w:t>
+      </w:r>
+      <w:r>
+        <w:rPr>
+          <w:rFonts w:ascii="Courier New" w:hAnsi="Courier New" w:cs="Courier New"/>
+          <w:color w:val="444444"/>
+          <w:sz w:val="20"/>
+          <w:szCs w:val="20"/>
+          <w:shd w:val="clear" w:color="auto" w:fill="E5E5E5"/>
+          <w:lang w:val="en-US"/>
+        </w:rPr>
+        <w:t> </w:t>
+      </w:r>
+      <w:r>
+        <w:rPr>
+          <w:rStyle w:val="cm-keyword"/>
+          <w:rFonts w:ascii="Courier New" w:hAnsi="Courier New" w:cs="Courier New"/>
+          <w:color w:val="770088"/>
+          <w:sz w:val="20"/>
+          <w:szCs w:val="20"/>
+          <w:shd w:val="clear" w:color="auto" w:fill="E5E5E5"/>
+          <w:lang w:val="en-US"/>
+        </w:rPr>
+        <w:t>FROM</w:t>
+      </w:r>
+      <w:r>
+        <w:rPr>
+          <w:rFonts w:ascii="Courier New" w:hAnsi="Courier New" w:cs="Courier New"/>
+          <w:color w:val="444444"/>
+          <w:sz w:val="20"/>
+          <w:szCs w:val="20"/>
+          <w:shd w:val="clear" w:color="auto" w:fill="E5E5E5"/>
+          <w:lang w:val="en-US"/>
+        </w:rPr>
+        <w:t> </w:t>
+      </w:r>
+      <w:proofErr w:type="spellStart"/>
+      <w:r>
+        <w:rPr>
+          <w:rFonts w:ascii="Courier New" w:hAnsi="Courier New" w:cs="Courier New"/>
+          <w:color w:val="444444"/>
+          <w:sz w:val="20"/>
+          <w:szCs w:val="20"/>
+          <w:shd w:val="clear" w:color="auto" w:fill="E5E5E5"/>
+          <w:lang w:val="en-US"/>
+        </w:rPr>
+        <w:t>usuarios</w:t>
+      </w:r>
+      <w:proofErr w:type="spellEnd"/>
+      <w:r>
+        <w:rPr>
+          <w:rFonts w:ascii="Courier New" w:hAnsi="Courier New" w:cs="Courier New"/>
+          <w:color w:val="444444"/>
+          <w:sz w:val="20"/>
+          <w:szCs w:val="20"/>
+          <w:shd w:val="clear" w:color="auto" w:fill="E5E5E5"/>
+          <w:lang w:val="en-US"/>
+        </w:rPr>
+        <w:t> </w:t>
+      </w:r>
+      <w:r>
+        <w:rPr>
+          <w:rStyle w:val="cm-keyword"/>
+          <w:rFonts w:ascii="Courier New" w:hAnsi="Courier New" w:cs="Courier New"/>
+          <w:color w:val="770088"/>
+          <w:sz w:val="20"/>
+          <w:szCs w:val="20"/>
+          <w:shd w:val="clear" w:color="auto" w:fill="E5E5E5"/>
+          <w:lang w:val="en-US"/>
+        </w:rPr>
+        <w:t>WHERE</w:t>
+      </w:r>
+      <w:r>
+        <w:rPr>
+          <w:rFonts w:ascii="Courier New" w:hAnsi="Courier New" w:cs="Courier New"/>
+          <w:color w:val="444444"/>
+          <w:sz w:val="20"/>
+          <w:szCs w:val="20"/>
+          <w:shd w:val="clear" w:color="auto" w:fill="E5E5E5"/>
+          <w:lang w:val="en-US"/>
+        </w:rPr>
+        <w:t> </w:t>
+      </w:r>
+      <w:proofErr w:type="spellStart"/>
+      <w:r>
+        <w:rPr>
+          <w:rFonts w:ascii="Courier New" w:hAnsi="Courier New" w:cs="Courier New"/>
+          <w:color w:val="444444"/>
+          <w:sz w:val="20"/>
+          <w:szCs w:val="20"/>
+          <w:shd w:val="clear" w:color="auto" w:fill="E5E5E5"/>
+          <w:lang w:val="en-US"/>
+        </w:rPr>
+        <w:t>membresia_id</w:t>
+      </w:r>
+      <w:proofErr w:type="spellEnd"/>
+      <w:r>
+        <w:rPr>
+          <w:rStyle w:val="cm-operator"/>
+          <w:rFonts w:ascii="Courier New" w:hAnsi="Courier New" w:cs="Courier New"/>
+          <w:color w:val="FF00FF"/>
+          <w:sz w:val="20"/>
+          <w:szCs w:val="20"/>
+          <w:shd w:val="clear" w:color="auto" w:fill="E5E5E5"/>
+          <w:lang w:val="en-US"/>
+        </w:rPr>
+        <w:t>=</w:t>
+      </w:r>
+      <w:r>
+        <w:rPr>
+          <w:rStyle w:val="cm-number"/>
+          <w:rFonts w:ascii="Courier New" w:hAnsi="Courier New" w:cs="Courier New"/>
+          <w:color w:val="116644"/>
+          <w:sz w:val="20"/>
+          <w:szCs w:val="20"/>
+          <w:shd w:val="clear" w:color="auto" w:fill="E5E5E5"/>
+          <w:lang w:val="en-US"/>
+        </w:rPr>
+        <w:t>1</w:t>
+      </w:r>
+      <w:r>
+        <w:rPr>
+          <w:rStyle w:val="cm-punctuation"/>
+          <w:rFonts w:ascii="Courier New" w:hAnsi="Courier New" w:cs="Courier New"/>
+          <w:color w:val="444444"/>
+          <w:sz w:val="20"/>
+          <w:szCs w:val="20"/>
+          <w:shd w:val="clear" w:color="auto" w:fill="E5E5E5"/>
+          <w:lang w:val="en-US"/>
+        </w:rPr>
+        <w:t>;</w:t>
+      </w:r>
+    </w:p>
+    <w:p>
+      <w:pPr>
+        <w:rPr>
+          <w:lang w:val="en-US"/>
+        </w:rPr>
+      </w:pPr>
+    </w:p>
+    <w:p>
+      <w:r>
+        <w:t xml:space="preserve">#5 Mostrar el </w:t>
+      </w:r>
+      <w:proofErr w:type="spellStart"/>
+      <w:r>
+        <w:t>numero</w:t>
+      </w:r>
+      <w:proofErr w:type="spellEnd"/>
+      <w:r>
+        <w:t xml:space="preserve"> de canciones que son favoritas del artista 1</w:t>
+      </w:r>
+    </w:p>
+    <w:p>
+      <w:pPr>
+        <w:rPr>
+          <w:lang w:val="en-US"/>
+        </w:rPr>
+      </w:pPr>
+      <w:hyperlink r:id="rId15" w:tgtFrame="mysql_doc" w:history="1">
+        <w:r>
+          <w:rPr>
+            <w:rStyle w:val="Hipervnculo"/>
+            <w:rFonts w:ascii="Courier New" w:hAnsi="Courier New" w:cs="Courier New"/>
+            <w:sz w:val="20"/>
+            <w:szCs w:val="20"/>
+            <w:u w:val="none"/>
+            <w:shd w:val="clear" w:color="auto" w:fill="E5E5E5"/>
+            <w:lang w:val="en-US"/>
+          </w:rPr>
+          <w:t>SELECT</w:t>
+        </w:r>
+      </w:hyperlink>
+      <w:r>
+        <w:rPr>
+          <w:rFonts w:ascii="Courier New" w:hAnsi="Courier New" w:cs="Courier New"/>
+          <w:color w:val="444444"/>
+          <w:sz w:val="20"/>
+          <w:szCs w:val="20"/>
+          <w:shd w:val="clear" w:color="auto" w:fill="E5E5E5"/>
+          <w:lang w:val="en-US"/>
+        </w:rPr>
+        <w:t> </w:t>
+      </w:r>
+      <w:hyperlink r:id="rId16" w:tgtFrame="mysql_doc" w:history="1">
+        <w:proofErr w:type="gramStart"/>
+        <w:r>
+          <w:rPr>
+            <w:rStyle w:val="Hipervnculo"/>
+            <w:rFonts w:ascii="Courier New" w:hAnsi="Courier New" w:cs="Courier New"/>
+            <w:sz w:val="20"/>
+            <w:szCs w:val="20"/>
+            <w:u w:val="none"/>
+            <w:shd w:val="clear" w:color="auto" w:fill="E5E5E5"/>
+            <w:lang w:val="en-US"/>
+          </w:rPr>
+          <w:t>count</w:t>
+        </w:r>
+        <w:proofErr w:type="gramEnd"/>
+      </w:hyperlink>
+      <w:r>
+        <w:rPr>
+          <w:rStyle w:val="cm-bracket"/>
+          <w:rFonts w:ascii="Courier New" w:hAnsi="Courier New" w:cs="Courier New"/>
+          <w:color w:val="999977"/>
+          <w:sz w:val="20"/>
+          <w:szCs w:val="20"/>
+          <w:shd w:val="clear" w:color="auto" w:fill="E5E5E5"/>
+          <w:lang w:val="en-US"/>
+        </w:rPr>
+        <w:t>(</w:t>
+      </w:r>
+      <w:r>
+        <w:rPr>
+          <w:rStyle w:val="cm-operator"/>
+          <w:rFonts w:ascii="Courier New" w:hAnsi="Courier New" w:cs="Courier New"/>
+          <w:color w:val="FF00FF"/>
+          <w:sz w:val="20"/>
+          <w:szCs w:val="20"/>
+          <w:shd w:val="clear" w:color="auto" w:fill="E5E5E5"/>
+          <w:lang w:val="en-US"/>
+        </w:rPr>
+        <w:t>*</w:t>
+      </w:r>
+      <w:r>
+        <w:rPr>
+          <w:rStyle w:val="cm-bracket"/>
+          <w:rFonts w:ascii="Courier New" w:hAnsi="Courier New" w:cs="Courier New"/>
+          <w:color w:val="999977"/>
+          <w:sz w:val="20"/>
+          <w:szCs w:val="20"/>
+          <w:shd w:val="clear" w:color="auto" w:fill="E5E5E5"/>
+          <w:lang w:val="en-US"/>
+        </w:rPr>
+        <w:t>)</w:t>
+      </w:r>
+      <w:r>
+        <w:rPr>
+          <w:rFonts w:ascii="Courier New" w:hAnsi="Courier New" w:cs="Courier New"/>
+          <w:color w:val="444444"/>
+          <w:sz w:val="20"/>
+          <w:szCs w:val="20"/>
+          <w:shd w:val="clear" w:color="auto" w:fill="E5E5E5"/>
+          <w:lang w:val="en-US"/>
+        </w:rPr>
+        <w:t> </w:t>
+      </w:r>
+      <w:r>
+        <w:rPr>
+          <w:rStyle w:val="cm-keyword"/>
+          <w:rFonts w:ascii="Courier New" w:hAnsi="Courier New" w:cs="Courier New"/>
+          <w:color w:val="770088"/>
+          <w:sz w:val="20"/>
+          <w:szCs w:val="20"/>
+          <w:shd w:val="clear" w:color="auto" w:fill="E5E5E5"/>
+          <w:lang w:val="en-US"/>
+        </w:rPr>
+        <w:t>FROM</w:t>
+      </w:r>
+      <w:r>
+        <w:rPr>
+          <w:rFonts w:ascii="Courier New" w:hAnsi="Courier New" w:cs="Courier New"/>
+          <w:color w:val="444444"/>
+          <w:sz w:val="20"/>
+          <w:szCs w:val="20"/>
+          <w:shd w:val="clear" w:color="auto" w:fill="E5E5E5"/>
+          <w:lang w:val="en-US"/>
+        </w:rPr>
+        <w:t> </w:t>
+      </w:r>
+      <w:proofErr w:type="spellStart"/>
+      <w:r>
+        <w:rPr>
+          <w:rFonts w:ascii="Courier New" w:hAnsi="Courier New" w:cs="Courier New"/>
+          <w:color w:val="444444"/>
+          <w:sz w:val="20"/>
+          <w:szCs w:val="20"/>
+          <w:shd w:val="clear" w:color="auto" w:fill="E5E5E5"/>
+          <w:lang w:val="en-US"/>
+        </w:rPr>
+        <w:t>favoritas</w:t>
+      </w:r>
+      <w:proofErr w:type="spellEnd"/>
+      <w:r>
+        <w:rPr>
+          <w:rFonts w:ascii="Courier New" w:hAnsi="Courier New" w:cs="Courier New"/>
+          <w:color w:val="444444"/>
+          <w:sz w:val="20"/>
+          <w:szCs w:val="20"/>
+          <w:shd w:val="clear" w:color="auto" w:fill="E5E5E5"/>
+          <w:lang w:val="en-US"/>
+        </w:rPr>
+        <w:t> </w:t>
+      </w:r>
+      <w:r>
+        <w:rPr>
+          <w:rStyle w:val="cm-keyword"/>
+          <w:rFonts w:ascii="Courier New" w:hAnsi="Courier New" w:cs="Courier New"/>
+          <w:color w:val="770088"/>
+          <w:sz w:val="20"/>
+          <w:szCs w:val="20"/>
+          <w:shd w:val="clear" w:color="auto" w:fill="E5E5E5"/>
+          <w:lang w:val="en-US"/>
+        </w:rPr>
+        <w:t>WHERE</w:t>
+      </w:r>
+      <w:r>
+        <w:rPr>
+          <w:rFonts w:ascii="Courier New" w:hAnsi="Courier New" w:cs="Courier New"/>
+          <w:color w:val="444444"/>
+          <w:sz w:val="20"/>
+          <w:szCs w:val="20"/>
+          <w:shd w:val="clear" w:color="auto" w:fill="E5E5E5"/>
+          <w:lang w:val="en-US"/>
+        </w:rPr>
+        <w:t> </w:t>
+      </w:r>
+      <w:proofErr w:type="spellStart"/>
+      <w:r>
+        <w:rPr>
+          <w:rFonts w:ascii="Courier New" w:hAnsi="Courier New" w:cs="Courier New"/>
+          <w:color w:val="444444"/>
+          <w:sz w:val="20"/>
+          <w:szCs w:val="20"/>
+          <w:shd w:val="clear" w:color="auto" w:fill="E5E5E5"/>
+          <w:lang w:val="en-US"/>
+        </w:rPr>
+        <w:t>cancion_id</w:t>
+      </w:r>
+      <w:proofErr w:type="spellEnd"/>
+      <w:r>
+        <w:rPr>
+          <w:rStyle w:val="cm-operator"/>
+          <w:rFonts w:ascii="Courier New" w:hAnsi="Courier New" w:cs="Courier New"/>
+          <w:color w:val="FF00FF"/>
+          <w:sz w:val="20"/>
+          <w:szCs w:val="20"/>
+          <w:shd w:val="clear" w:color="auto" w:fill="E5E5E5"/>
+          <w:lang w:val="en-US"/>
+        </w:rPr>
+        <w:t>=</w:t>
+      </w:r>
+      <w:r>
+        <w:rPr>
+          <w:rStyle w:val="cm-number"/>
+          <w:rFonts w:ascii="Courier New" w:hAnsi="Courier New" w:cs="Courier New"/>
+          <w:color w:val="116644"/>
+          <w:sz w:val="20"/>
+          <w:szCs w:val="20"/>
+          <w:shd w:val="clear" w:color="auto" w:fill="E5E5E5"/>
+          <w:lang w:val="en-US"/>
+        </w:rPr>
+        <w:t>6</w:t>
+      </w:r>
+      <w:r>
+        <w:rPr>
+          <w:rStyle w:val="cm-punctuation"/>
+          <w:rFonts w:ascii="Courier New" w:hAnsi="Courier New" w:cs="Courier New"/>
+          <w:color w:val="444444"/>
+          <w:sz w:val="20"/>
+          <w:szCs w:val="20"/>
+          <w:shd w:val="clear" w:color="auto" w:fill="E5E5E5"/>
+          <w:lang w:val="en-US"/>
+        </w:rPr>
+        <w:t>;</w:t>
+      </w:r>
+    </w:p>
+    <w:p>
+      <w:pPr>
+        <w:rPr>
+          <w:lang w:val="en-US"/>
+        </w:rPr>
+      </w:pPr>
+      <w:r>
+        <w:rPr>
+          <w:noProof/>
+          <w:lang w:eastAsia="es-MX"/>
+        </w:rPr>
+        <w:drawing>
+          <wp:anchor distT="0" distB="0" distL="114300" distR="114300" simplePos="0" relativeHeight="251661312" behindDoc="0" locked="0" layoutInCell="1" allowOverlap="1">
+            <wp:simplePos x="0" y="0"/>
+            <wp:positionH relativeFrom="column">
+              <wp:posOffset>-3810</wp:posOffset>
+            </wp:positionH>
+            <wp:positionV relativeFrom="paragraph">
+              <wp:posOffset>-4445</wp:posOffset>
+            </wp:positionV>
+            <wp:extent cx="5612130" cy="3507740"/>
+            <wp:effectExtent l="0" t="0" r="7620" b="0"/>
+            <wp:wrapSquare wrapText="bothSides"/>
+            <wp:docPr id="5" name="Imagen 5"/>
+            <wp:cNvGraphicFramePr>
+              <a:graphicFrameLocks xmlns:a="http://schemas.openxmlformats.org/drawingml/2006/main" noChangeAspect="1"/>
+            </wp:cNvGraphicFramePr>
+            <a:graphic xmlns:a="http://schemas.openxmlformats.org/drawingml/2006/main">
+              <a:graphicData uri="http://schemas.openxmlformats.org/drawingml/2006/picture">
+                <pic:pic xmlns:pic="http://schemas.openxmlformats.org/drawingml/2006/picture">
+                  <pic:nvPicPr>
+                    <pic:cNvPr id="1" name=""/>
+                    <pic:cNvPicPr/>
+                  </pic:nvPicPr>
+                  <pic:blipFill>
+                    <a:blip r:embed="rId17" cstate="print">
+                      <a:extLst>
+                        <a:ext uri="{28A0092B-C50C-407E-A947-70E740481C1C}">
+                          <a14:useLocalDpi xmlns:a14="http://schemas.microsoft.com/office/drawing/2010/main" val="0"/>
+                        </a:ext>
+                      </a:extLst>
+                    </a:blip>
+                    <a:stretch>
+                      <a:fillRect/>
+                    </a:stretch>
+                  </pic:blipFill>
+                  <pic:spPr>
+                    <a:xfrm>
+                      <a:off x="0" y="0"/>
+                      <a:ext cx="5612130" cy="3507740"/>
+                    </a:xfrm>
+                    <a:prstGeom prst="rect">
+                      <a:avLst/>
+                    </a:prstGeom>
+                  </pic:spPr>
+                </pic:pic>
+              </a:graphicData>
+            </a:graphic>
+          </wp:anchor>
+        </w:drawing>
+      </w:r>
+    </w:p>
+    <w:p>
+      <w:r>
+        <w:t>#6 Obtener el listado del nombre de todos los álbumes de la plataforma</w:t>
+      </w:r>
+    </w:p>
+    <w:p>
+      <w:hyperlink r:id="rId18" w:tgtFrame="mysql_doc" w:history="1">
+        <w:r>
+          <w:rPr>
+            <w:rStyle w:val="Hipervnculo"/>
+            <w:rFonts w:ascii="Courier New" w:hAnsi="Courier New" w:cs="Courier New"/>
+            <w:sz w:val="20"/>
+            <w:szCs w:val="20"/>
+            <w:u w:val="none"/>
+            <w:shd w:val="clear" w:color="auto" w:fill="E5E5E5"/>
+          </w:rPr>
+          <w:t>SELECT</w:t>
+        </w:r>
+      </w:hyperlink>
+      <w:r>
+        <w:rPr>
+          <w:rFonts w:ascii="Courier New" w:hAnsi="Courier New" w:cs="Courier New"/>
+          <w:color w:val="444444"/>
+          <w:sz w:val="20"/>
+          <w:szCs w:val="20"/>
+          <w:shd w:val="clear" w:color="auto" w:fill="E5E5E5"/>
+        </w:rPr>
+        <w:t> nombre </w:t>
+      </w:r>
+      <w:r>
+        <w:rPr>
+          <w:rStyle w:val="cm-keyword"/>
+          <w:rFonts w:ascii="Courier New" w:hAnsi="Courier New" w:cs="Courier New"/>
+          <w:color w:val="770088"/>
+          <w:sz w:val="20"/>
+          <w:szCs w:val="20"/>
+          <w:shd w:val="clear" w:color="auto" w:fill="E5E5E5"/>
+        </w:rPr>
+        <w:t>FROM</w:t>
+      </w:r>
+      <w:r>
+        <w:rPr>
+          <w:rFonts w:ascii="Courier New" w:hAnsi="Courier New" w:cs="Courier New"/>
+          <w:color w:val="444444"/>
+          <w:sz w:val="20"/>
+          <w:szCs w:val="20"/>
+          <w:shd w:val="clear" w:color="auto" w:fill="E5E5E5"/>
+        </w:rPr>
+        <w:t> </w:t>
+      </w:r>
+      <w:proofErr w:type="spellStart"/>
+      <w:r>
+        <w:rPr>
+          <w:rFonts w:ascii="Courier New" w:hAnsi="Courier New" w:cs="Courier New"/>
+          <w:color w:val="444444"/>
+          <w:sz w:val="20"/>
+          <w:szCs w:val="20"/>
+          <w:shd w:val="clear" w:color="auto" w:fill="E5E5E5"/>
+        </w:rPr>
+        <w:t>albumes</w:t>
+      </w:r>
+      <w:proofErr w:type="spellEnd"/>
+      <w:r>
+        <w:rPr>
+          <w:rStyle w:val="cm-punctuation"/>
+          <w:rFonts w:ascii="Courier New" w:hAnsi="Courier New" w:cs="Courier New"/>
+          <w:color w:val="444444"/>
+          <w:sz w:val="20"/>
+          <w:szCs w:val="20"/>
+          <w:shd w:val="clear" w:color="auto" w:fill="E5E5E5"/>
+        </w:rPr>
+        <w:t>;</w:t>
+      </w:r>
+      <w:r>
+        <w:rPr>
+          <w:noProof/>
+          <w:lang w:eastAsia="es-MX"/>
+        </w:rPr>
+        <w:drawing>
+          <wp:anchor distT="0" distB="0" distL="114300" distR="114300" simplePos="0" relativeHeight="251662336" behindDoc="0" locked="0" layoutInCell="1" allowOverlap="1">
+            <wp:simplePos x="0" y="0"/>
+            <wp:positionH relativeFrom="column">
+              <wp:posOffset>110490</wp:posOffset>
+            </wp:positionH>
+            <wp:positionV relativeFrom="paragraph">
+              <wp:posOffset>227965</wp:posOffset>
+            </wp:positionV>
+            <wp:extent cx="5000625" cy="3124835"/>
+            <wp:effectExtent l="0" t="0" r="9525" b="0"/>
+            <wp:wrapSquare wrapText="bothSides"/>
+            <wp:docPr id="6" name="Imagen 6"/>
+            <wp:cNvGraphicFramePr>
+              <a:graphicFrameLocks xmlns:a="http://schemas.openxmlformats.org/drawingml/2006/main" noChangeAspect="1"/>
+            </wp:cNvGraphicFramePr>
+            <a:graphic xmlns:a="http://schemas.openxmlformats.org/drawingml/2006/main">
+              <a:graphicData uri="http://schemas.openxmlformats.org/drawingml/2006/picture">
+                <pic:pic xmlns:pic="http://schemas.openxmlformats.org/drawingml/2006/picture">
+                  <pic:nvPicPr>
+                    <pic:cNvPr id="1" name=""/>
+                    <pic:cNvPicPr/>
+                  </pic:nvPicPr>
+                  <pic:blipFill>
+                    <a:blip r:embed="rId19" cstate="print">
+                      <a:extLst>
+                        <a:ext uri="{28A0092B-C50C-407E-A947-70E740481C1C}">
+                          <a14:useLocalDpi xmlns:a14="http://schemas.microsoft.com/office/drawing/2010/main" val="0"/>
+                        </a:ext>
+                      </a:extLst>
+                    </a:blip>
+                    <a:stretch>
+                      <a:fillRect/>
+                    </a:stretch>
+                  </pic:blipFill>
+                  <pic:spPr>
+                    <a:xfrm>
+                      <a:off x="0" y="0"/>
+                      <a:ext cx="5000625" cy="3124835"/>
+                    </a:xfrm>
+                    <a:prstGeom prst="rect">
+                      <a:avLst/>
+                    </a:prstGeom>
+                  </pic:spPr>
+                </pic:pic>
+              </a:graphicData>
+            </a:graphic>
+            <wp14:sizeRelH relativeFrom="margin">
+              <wp14:pctWidth>0</wp14:pctWidth>
+            </wp14:sizeRelH>
+            <wp14:sizeRelV relativeFrom="margin">
+              <wp14:pctHeight>0</wp14:pctHeight>
+            </wp14:sizeRelV>
+          </wp:anchor>
+        </w:drawing>
+      </w:r>
+    </w:p>
     <w:p/>
     <w:p/>
-    <w:p>
-      <w:r>
-        <w:t>#4 Mostrar el total de usuarios que ha comprado la membresía individual</w:t>
-      </w:r>
-    </w:p>
+    <w:p/>
     <w:p>
       <w:bookmarkStart w:id="0" w:name="_GoBack"/>
       <w:bookmarkEnd w:id="0"/>
     </w:p>
+    <w:p/>
+    <w:p/>
+    <w:p/>
     <w:p>
       <w:r>
-        <w:t xml:space="preserve">#5 Mostrar el </w:t>
-      </w:r>
-      <w:proofErr w:type="spellStart"/>
-      <w:r>
-        <w:t>numero</w:t>
-      </w:r>
-      <w:proofErr w:type="spellEnd"/>
-      <w:r>
-        <w:t xml:space="preserve"> de canciones que son favoritas del artista 1</w:t>
-      </w:r>
-    </w:p>
-    <w:p>
-      <w:r>
-        <w:t>#6 Obtener el listado del nombre de todos los álbumes de la plataforma</w:t>
-      </w:r>
-    </w:p>
-    <w:p>
-      <w:r>
+        <w:lastRenderedPageBreak/>
         <w:t>#7 Mostrar listado</w:t>
       </w:r>
       <w:r>
@@ -828,7 +1493,7 @@
 </file>
 
 <file path=word/styles.xml><?xml version="1.0" encoding="utf-8"?>
-<w:styles xmlns:mc="http://schemas.openxmlformats.org/markup-compatibility/2006" xmlns:r="http://schemas.openxmlformats.org/officeDocument/2006/relationships" xmlns:w="http://schemas.openxmlformats.org/wordprocessingml/2006/main" xmlns:w14="http://schemas.microsoft.com/office/word/2010/wordml" xmlns:w15="http://schemas.microsoft.com/office/word/2012/wordml" xmlns:w16se="http://schemas.microsoft.com/office/word/2015/wordml/symex" mc:Ignorable="w14 w15 w16se">
+<w:styles xmlns:mc="http://schemas.openxmlformats.org/markup-compatibility/2006" xmlns:r="http://schemas.openxmlformats.org/officeDocument/2006/relationships" xmlns:w="http://schemas.openxmlformats.org/wordprocessingml/2006/main" xmlns:w14="http://schemas.microsoft.com/office/word/2010/wordml" xmlns:w15="http://schemas.microsoft.com/office/word/2012/wordml" mc:Ignorable="w14 w15">
   <w:docDefaults>
     <w:rPrDefault>
       <w:rPr>

</xml_diff>

<commit_message>
Consultas MYSQL2 28/04/23 Inzunza Becerra Eitan
4AVP
</commit_message>
<xml_diff>
--- a/parcial2/Consultas MYSQL2.docx
+++ b/parcial2/Consultas MYSQL2.docx
@@ -1,6 +1,6 @@
 
 <file path=word/document.xml><?xml version="1.0" encoding="utf-8"?>
-<w:document xmlns:wpc="http://schemas.microsoft.com/office/word/2010/wordprocessingCanvas" xmlns:mc="http://schemas.openxmlformats.org/markup-compatibility/2006" xmlns:o="urn:schemas-microsoft-com:office:office" xmlns:r="http://schemas.openxmlformats.org/officeDocument/2006/relationships" xmlns:m="http://schemas.openxmlformats.org/officeDocument/2006/math" xmlns:v="urn:schemas-microsoft-com:vml" xmlns:wp14="http://schemas.microsoft.com/office/word/2010/wordprocessingDrawing" xmlns:wp="http://schemas.openxmlformats.org/drawingml/2006/wordprocessingDrawing" xmlns:w10="urn:schemas-microsoft-com:office:word" xmlns:w="http://schemas.openxmlformats.org/wordprocessingml/2006/main" xmlns:w14="http://schemas.microsoft.com/office/word/2010/wordml" xmlns:w15="http://schemas.microsoft.com/office/word/2012/wordml" xmlns:wpg="http://schemas.microsoft.com/office/word/2010/wordprocessingGroup" xmlns:wpi="http://schemas.microsoft.com/office/word/2010/wordprocessingInk" xmlns:wne="http://schemas.microsoft.com/office/word/2006/wordml" xmlns:wps="http://schemas.microsoft.com/office/word/2010/wordprocessingShape" mc:Ignorable="w14 w15 wp14">
+<w:document xmlns:wpc="http://schemas.microsoft.com/office/word/2010/wordprocessingCanvas" xmlns:cx="http://schemas.microsoft.com/office/drawing/2014/chartex" xmlns:mc="http://schemas.openxmlformats.org/markup-compatibility/2006" xmlns:o="urn:schemas-microsoft-com:office:office" xmlns:r="http://schemas.openxmlformats.org/officeDocument/2006/relationships" xmlns:m="http://schemas.openxmlformats.org/officeDocument/2006/math" xmlns:v="urn:schemas-microsoft-com:vml" xmlns:wp14="http://schemas.microsoft.com/office/word/2010/wordprocessingDrawing" xmlns:wp="http://schemas.openxmlformats.org/drawingml/2006/wordprocessingDrawing" xmlns:w10="urn:schemas-microsoft-com:office:word" xmlns:w="http://schemas.openxmlformats.org/wordprocessingml/2006/main" xmlns:w14="http://schemas.microsoft.com/office/word/2010/wordml" xmlns:w15="http://schemas.microsoft.com/office/word/2012/wordml" xmlns:w16se="http://schemas.microsoft.com/office/word/2015/wordml/symex" xmlns:wpg="http://schemas.microsoft.com/office/word/2010/wordprocessingGroup" xmlns:wpi="http://schemas.microsoft.com/office/word/2010/wordprocessingInk" xmlns:wne="http://schemas.microsoft.com/office/word/2006/wordml" xmlns:wps="http://schemas.microsoft.com/office/word/2010/wordprocessingShape" mc:Ignorable="w14 w15 w16se wp14">
   <w:body>
     <w:p>
       <w:r>
@@ -231,7 +231,6 @@
         <w:t> </w:t>
       </w:r>
       <w:hyperlink r:id="rId7" w:tgtFrame="mysql_doc" w:history="1">
-        <w:proofErr w:type="gramStart"/>
         <w:r>
           <w:rPr>
             <w:rStyle w:val="Hipervnculo"/>
@@ -243,7 +242,6 @@
           </w:rPr>
           <w:t>count</w:t>
         </w:r>
-        <w:proofErr w:type="gramEnd"/>
       </w:hyperlink>
       <w:r>
         <w:rPr>
@@ -502,7 +500,6 @@
         <w:t> </w:t>
       </w:r>
       <w:hyperlink r:id="rId10" w:tgtFrame="mysql_doc" w:history="1">
-        <w:proofErr w:type="gramStart"/>
         <w:r>
           <w:rPr>
             <w:rStyle w:val="Hipervnculo"/>
@@ -514,7 +511,6 @@
           </w:rPr>
           <w:t>count</w:t>
         </w:r>
-        <w:proofErr w:type="gramEnd"/>
       </w:hyperlink>
       <w:r>
         <w:rPr>
@@ -826,7 +822,6 @@
         <w:t> </w:t>
       </w:r>
       <w:hyperlink r:id="rId14" w:tgtFrame="mysql_doc" w:history="1">
-        <w:proofErr w:type="gramStart"/>
         <w:r>
           <w:rPr>
             <w:rStyle w:val="Hipervnculo"/>
@@ -839,7 +834,6 @@
           </w:rPr>
           <w:t>count</w:t>
         </w:r>
-        <w:proofErr w:type="gramEnd"/>
       </w:hyperlink>
       <w:r>
         <w:rPr>
@@ -1060,7 +1054,6 @@
         <w:t> </w:t>
       </w:r>
       <w:hyperlink r:id="rId16" w:tgtFrame="mysql_doc" w:history="1">
-        <w:proofErr w:type="gramStart"/>
         <w:r>
           <w:rPr>
             <w:rStyle w:val="Hipervnculo"/>
@@ -1073,7 +1066,6 @@
           </w:rPr>
           <w:t>count</w:t>
         </w:r>
-        <w:proofErr w:type="gramEnd"/>
       </w:hyperlink>
       <w:r>
         <w:rPr>
@@ -1442,9 +1434,911 @@
     <w:p/>
     <w:p/>
     <w:p/>
+    <w:p/>
+    <w:p/>
+    <w:p/>
+    <w:p/>
     <w:p>
-      <w:bookmarkStart w:id="0" w:name="_GoBack"/>
-      <w:bookmarkEnd w:id="0"/>
+      <w:r>
+        <w:lastRenderedPageBreak/>
+        <w:t>#7 Mostrar listado</w:t>
+      </w:r>
+      <w:r>
+        <w:t xml:space="preserve"> de canciones con fecha de lanzamiento menor a 2020</w:t>
+      </w:r>
+    </w:p>
+    <w:p>
+      <w:hyperlink r:id="rId20" w:tgtFrame="mysql_doc" w:history="1">
+        <w:r>
+          <w:rPr>
+            <w:rStyle w:val="Hipervnculo"/>
+            <w:rFonts w:ascii="Courier New" w:hAnsi="Courier New" w:cs="Courier New"/>
+            <w:sz w:val="20"/>
+            <w:szCs w:val="20"/>
+            <w:shd w:val="clear" w:color="auto" w:fill="E5E5E5"/>
+          </w:rPr>
+          <w:t>SELECT</w:t>
+        </w:r>
+      </w:hyperlink>
+      <w:r>
+        <w:rPr>
+          <w:rFonts w:ascii="Courier New" w:hAnsi="Courier New" w:cs="Courier New"/>
+          <w:color w:val="444444"/>
+          <w:sz w:val="20"/>
+          <w:szCs w:val="20"/>
+          <w:shd w:val="clear" w:color="auto" w:fill="E5E5E5"/>
+        </w:rPr>
+        <w:t> nombre </w:t>
+      </w:r>
+      <w:r>
+        <w:rPr>
+          <w:rStyle w:val="cm-keyword"/>
+          <w:rFonts w:ascii="Courier New" w:hAnsi="Courier New" w:cs="Courier New"/>
+          <w:color w:val="770088"/>
+          <w:sz w:val="20"/>
+          <w:szCs w:val="20"/>
+          <w:shd w:val="clear" w:color="auto" w:fill="E5E5E5"/>
+        </w:rPr>
+        <w:t>FROM</w:t>
+      </w:r>
+      <w:r>
+        <w:rPr>
+          <w:rFonts w:ascii="Courier New" w:hAnsi="Courier New" w:cs="Courier New"/>
+          <w:color w:val="444444"/>
+          <w:sz w:val="20"/>
+          <w:szCs w:val="20"/>
+          <w:shd w:val="clear" w:color="auto" w:fill="E5E5E5"/>
+        </w:rPr>
+        <w:t> canciones </w:t>
+      </w:r>
+      <w:r>
+        <w:rPr>
+          <w:rStyle w:val="cm-keyword"/>
+          <w:rFonts w:ascii="Courier New" w:hAnsi="Courier New" w:cs="Courier New"/>
+          <w:color w:val="770088"/>
+          <w:sz w:val="20"/>
+          <w:szCs w:val="20"/>
+          <w:shd w:val="clear" w:color="auto" w:fill="E5E5E5"/>
+        </w:rPr>
+        <w:t>WHERE</w:t>
+      </w:r>
+      <w:r>
+        <w:rPr>
+          <w:rFonts w:ascii="Courier New" w:hAnsi="Courier New" w:cs="Courier New"/>
+          <w:color w:val="444444"/>
+          <w:sz w:val="20"/>
+          <w:szCs w:val="20"/>
+          <w:shd w:val="clear" w:color="auto" w:fill="E5E5E5"/>
+        </w:rPr>
+        <w:t> fecha </w:t>
+      </w:r>
+      <w:r>
+        <w:rPr>
+          <w:rStyle w:val="cm-keyword"/>
+          <w:rFonts w:ascii="Courier New" w:hAnsi="Courier New" w:cs="Courier New"/>
+          <w:color w:val="770088"/>
+          <w:sz w:val="20"/>
+          <w:szCs w:val="20"/>
+          <w:shd w:val="clear" w:color="auto" w:fill="E5E5E5"/>
+        </w:rPr>
+        <w:t>BETWEEN</w:t>
+      </w:r>
+      <w:r>
+        <w:rPr>
+          <w:rFonts w:ascii="Courier New" w:hAnsi="Courier New" w:cs="Courier New"/>
+          <w:color w:val="444444"/>
+          <w:sz w:val="20"/>
+          <w:szCs w:val="20"/>
+          <w:shd w:val="clear" w:color="auto" w:fill="E5E5E5"/>
+        </w:rPr>
+        <w:t> </w:t>
+      </w:r>
+      <w:r>
+        <w:rPr>
+          <w:rStyle w:val="cm-string"/>
+          <w:rFonts w:ascii="Courier New" w:hAnsi="Courier New" w:cs="Courier New"/>
+          <w:color w:val="AA1111"/>
+          <w:sz w:val="20"/>
+          <w:szCs w:val="20"/>
+          <w:shd w:val="clear" w:color="auto" w:fill="E5E5E5"/>
+        </w:rPr>
+        <w:t>'1999-09-25'</w:t>
+      </w:r>
+      <w:r>
+        <w:rPr>
+          <w:rFonts w:ascii="Courier New" w:hAnsi="Courier New" w:cs="Courier New"/>
+          <w:color w:val="444444"/>
+          <w:sz w:val="20"/>
+          <w:szCs w:val="20"/>
+          <w:shd w:val="clear" w:color="auto" w:fill="E5E5E5"/>
+        </w:rPr>
+        <w:t> </w:t>
+      </w:r>
+      <w:hyperlink r:id="rId21" w:tgtFrame="mysql_doc" w:history="1">
+        <w:r>
+          <w:rPr>
+            <w:rStyle w:val="Hipervnculo"/>
+            <w:rFonts w:ascii="Courier New" w:hAnsi="Courier New" w:cs="Courier New"/>
+            <w:sz w:val="20"/>
+            <w:szCs w:val="20"/>
+            <w:shd w:val="clear" w:color="auto" w:fill="E5E5E5"/>
+          </w:rPr>
+          <w:t>AND</w:t>
+        </w:r>
+      </w:hyperlink>
+      <w:r>
+        <w:rPr>
+          <w:rFonts w:ascii="Courier New" w:hAnsi="Courier New" w:cs="Courier New"/>
+          <w:color w:val="444444"/>
+          <w:sz w:val="20"/>
+          <w:szCs w:val="20"/>
+          <w:shd w:val="clear" w:color="auto" w:fill="E5E5E5"/>
+        </w:rPr>
+        <w:t> </w:t>
+      </w:r>
+      <w:r>
+        <w:rPr>
+          <w:rStyle w:val="cm-string"/>
+          <w:rFonts w:ascii="Courier New" w:hAnsi="Courier New" w:cs="Courier New"/>
+          <w:color w:val="AA1111"/>
+          <w:sz w:val="20"/>
+          <w:szCs w:val="20"/>
+          <w:shd w:val="clear" w:color="auto" w:fill="E5E5E5"/>
+        </w:rPr>
+        <w:t>'2020-01-01'</w:t>
+      </w:r>
+      <w:r>
+        <w:rPr>
+          <w:rStyle w:val="cm-punctuation"/>
+          <w:rFonts w:ascii="Courier New" w:hAnsi="Courier New" w:cs="Courier New"/>
+          <w:color w:val="444444"/>
+          <w:sz w:val="20"/>
+          <w:szCs w:val="20"/>
+          <w:shd w:val="clear" w:color="auto" w:fill="E5E5E5"/>
+        </w:rPr>
+        <w:t>;</w:t>
+      </w:r>
+    </w:p>
+    <w:p/>
+    <w:p>
+      <w:r>
+        <w:rPr>
+          <w:noProof/>
+          <w:lang w:eastAsia="es-MX"/>
+        </w:rPr>
+        <w:drawing>
+          <wp:inline distT="0" distB="0" distL="0" distR="0" wp14:anchorId="1F8CCCDF" wp14:editId="1D3E8452">
+            <wp:extent cx="5612130" cy="3155315"/>
+            <wp:effectExtent l="0" t="0" r="7620" b="6985"/>
+            <wp:docPr id="10" name="Imagen 10"/>
+            <wp:cNvGraphicFramePr>
+              <a:graphicFrameLocks xmlns:a="http://schemas.openxmlformats.org/drawingml/2006/main" noChangeAspect="1"/>
+            </wp:cNvGraphicFramePr>
+            <a:graphic xmlns:a="http://schemas.openxmlformats.org/drawingml/2006/main">
+              <a:graphicData uri="http://schemas.openxmlformats.org/drawingml/2006/picture">
+                <pic:pic xmlns:pic="http://schemas.openxmlformats.org/drawingml/2006/picture">
+                  <pic:nvPicPr>
+                    <pic:cNvPr id="1" name=""/>
+                    <pic:cNvPicPr/>
+                  </pic:nvPicPr>
+                  <pic:blipFill>
+                    <a:blip r:embed="rId22"/>
+                    <a:stretch>
+                      <a:fillRect/>
+                    </a:stretch>
+                  </pic:blipFill>
+                  <pic:spPr>
+                    <a:xfrm>
+                      <a:off x="0" y="0"/>
+                      <a:ext cx="5612130" cy="3155315"/>
+                    </a:xfrm>
+                    <a:prstGeom prst="rect">
+                      <a:avLst/>
+                    </a:prstGeom>
+                  </pic:spPr>
+                </pic:pic>
+              </a:graphicData>
+            </a:graphic>
+          </wp:inline>
+        </w:drawing>
+      </w:r>
+    </w:p>
+    <w:p/>
+    <w:p>
+      <w:r>
+        <w:t>#8 Obtener el listado de canciones y el nombre del artista</w:t>
+      </w:r>
+    </w:p>
+    <w:p>
+      <w:pPr>
+        <w:rPr>
+          <w:rStyle w:val="cm-punctuation"/>
+          <w:rFonts w:ascii="Courier New" w:hAnsi="Courier New" w:cs="Courier New"/>
+          <w:color w:val="444444"/>
+          <w:sz w:val="20"/>
+          <w:szCs w:val="20"/>
+          <w:shd w:val="clear" w:color="auto" w:fill="E5E5E5"/>
+        </w:rPr>
+      </w:pPr>
+      <w:hyperlink r:id="rId23" w:tgtFrame="mysql_doc" w:history="1">
+        <w:r>
+          <w:rPr>
+            <w:rStyle w:val="Hipervnculo"/>
+            <w:rFonts w:ascii="Courier New" w:hAnsi="Courier New" w:cs="Courier New"/>
+            <w:sz w:val="20"/>
+            <w:szCs w:val="20"/>
+            <w:shd w:val="clear" w:color="auto" w:fill="E5E5E5"/>
+          </w:rPr>
+          <w:t>SELECT</w:t>
+        </w:r>
+      </w:hyperlink>
+      <w:r>
+        <w:rPr>
+          <w:rFonts w:ascii="Courier New" w:hAnsi="Courier New" w:cs="Courier New"/>
+          <w:color w:val="444444"/>
+          <w:sz w:val="20"/>
+          <w:szCs w:val="20"/>
+          <w:shd w:val="clear" w:color="auto" w:fill="E5E5E5"/>
+        </w:rPr>
+        <w:t> canciones</w:t>
+      </w:r>
+      <w:r>
+        <w:rPr>
+          <w:rStyle w:val="cm-variable-2"/>
+          <w:rFonts w:ascii="Courier New" w:hAnsi="Courier New" w:cs="Courier New"/>
+          <w:color w:val="0055AA"/>
+          <w:sz w:val="20"/>
+          <w:szCs w:val="20"/>
+          <w:shd w:val="clear" w:color="auto" w:fill="E5E5E5"/>
+        </w:rPr>
+        <w:t>.nombre</w:t>
+      </w:r>
+      <w:r>
+        <w:rPr>
+          <w:rFonts w:ascii="Courier New" w:hAnsi="Courier New" w:cs="Courier New"/>
+          <w:color w:val="444444"/>
+          <w:sz w:val="20"/>
+          <w:szCs w:val="20"/>
+          <w:shd w:val="clear" w:color="auto" w:fill="E5E5E5"/>
+        </w:rPr>
+        <w:t> </w:t>
+      </w:r>
+      <w:r>
+        <w:rPr>
+          <w:rStyle w:val="cm-keyword"/>
+          <w:rFonts w:ascii="Courier New" w:hAnsi="Courier New" w:cs="Courier New"/>
+          <w:color w:val="770088"/>
+          <w:sz w:val="20"/>
+          <w:szCs w:val="20"/>
+          <w:shd w:val="clear" w:color="auto" w:fill="E5E5E5"/>
+        </w:rPr>
+        <w:t>AS</w:t>
+      </w:r>
+      <w:r>
+        <w:rPr>
+          <w:rFonts w:ascii="Courier New" w:hAnsi="Courier New" w:cs="Courier New"/>
+          <w:color w:val="444444"/>
+          <w:sz w:val="20"/>
+          <w:szCs w:val="20"/>
+          <w:shd w:val="clear" w:color="auto" w:fill="E5E5E5"/>
+        </w:rPr>
+        <w:t> </w:t>
+      </w:r>
+      <w:r>
+        <w:rPr>
+          <w:rStyle w:val="cm-string"/>
+          <w:rFonts w:ascii="Courier New" w:hAnsi="Courier New" w:cs="Courier New"/>
+          <w:color w:val="AA1111"/>
+          <w:sz w:val="20"/>
+          <w:szCs w:val="20"/>
+          <w:shd w:val="clear" w:color="auto" w:fill="E5E5E5"/>
+        </w:rPr>
+        <w:t>'canciones'</w:t>
+      </w:r>
+      <w:r>
+        <w:rPr>
+          <w:rStyle w:val="cm-punctuation"/>
+          <w:rFonts w:ascii="Courier New" w:hAnsi="Courier New" w:cs="Courier New"/>
+          <w:color w:val="444444"/>
+          <w:sz w:val="20"/>
+          <w:szCs w:val="20"/>
+          <w:shd w:val="clear" w:color="auto" w:fill="E5E5E5"/>
+        </w:rPr>
+        <w:t>,</w:t>
+      </w:r>
+      <w:r>
+        <w:rPr>
+          <w:rFonts w:ascii="Courier New" w:hAnsi="Courier New" w:cs="Courier New"/>
+          <w:color w:val="444444"/>
+          <w:sz w:val="20"/>
+          <w:szCs w:val="20"/>
+          <w:shd w:val="clear" w:color="auto" w:fill="E5E5E5"/>
+        </w:rPr>
+        <w:t> artistas</w:t>
+      </w:r>
+      <w:r>
+        <w:rPr>
+          <w:rStyle w:val="cm-variable-2"/>
+          <w:rFonts w:ascii="Courier New" w:hAnsi="Courier New" w:cs="Courier New"/>
+          <w:color w:val="0055AA"/>
+          <w:sz w:val="20"/>
+          <w:szCs w:val="20"/>
+          <w:shd w:val="clear" w:color="auto" w:fill="E5E5E5"/>
+        </w:rPr>
+        <w:t>.nombre</w:t>
+      </w:r>
+      <w:r>
+        <w:rPr>
+          <w:rFonts w:ascii="Courier New" w:hAnsi="Courier New" w:cs="Courier New"/>
+          <w:color w:val="444444"/>
+          <w:sz w:val="20"/>
+          <w:szCs w:val="20"/>
+          <w:shd w:val="clear" w:color="auto" w:fill="E5E5E5"/>
+        </w:rPr>
+        <w:t> </w:t>
+      </w:r>
+      <w:r>
+        <w:rPr>
+          <w:rStyle w:val="cm-keyword"/>
+          <w:rFonts w:ascii="Courier New" w:hAnsi="Courier New" w:cs="Courier New"/>
+          <w:color w:val="770088"/>
+          <w:sz w:val="20"/>
+          <w:szCs w:val="20"/>
+          <w:shd w:val="clear" w:color="auto" w:fill="E5E5E5"/>
+        </w:rPr>
+        <w:t>AS</w:t>
+      </w:r>
+      <w:r>
+        <w:rPr>
+          <w:rFonts w:ascii="Courier New" w:hAnsi="Courier New" w:cs="Courier New"/>
+          <w:color w:val="444444"/>
+          <w:sz w:val="20"/>
+          <w:szCs w:val="20"/>
+          <w:shd w:val="clear" w:color="auto" w:fill="E5E5E5"/>
+        </w:rPr>
+        <w:t> </w:t>
+      </w:r>
+      <w:r>
+        <w:rPr>
+          <w:rStyle w:val="cm-string"/>
+          <w:rFonts w:ascii="Courier New" w:hAnsi="Courier New" w:cs="Courier New"/>
+          <w:color w:val="AA1111"/>
+          <w:sz w:val="20"/>
+          <w:szCs w:val="20"/>
+          <w:shd w:val="clear" w:color="auto" w:fill="E5E5E5"/>
+        </w:rPr>
+        <w:t>'artista'</w:t>
+      </w:r>
+      <w:r>
+        <w:rPr>
+          <w:rFonts w:ascii="Courier New" w:hAnsi="Courier New" w:cs="Courier New"/>
+          <w:color w:val="444444"/>
+          <w:sz w:val="20"/>
+          <w:szCs w:val="20"/>
+          <w:shd w:val="clear" w:color="auto" w:fill="E5E5E5"/>
+        </w:rPr>
+        <w:t> </w:t>
+      </w:r>
+      <w:r>
+        <w:rPr>
+          <w:rStyle w:val="cm-keyword"/>
+          <w:rFonts w:ascii="Courier New" w:hAnsi="Courier New" w:cs="Courier New"/>
+          <w:color w:val="770088"/>
+          <w:sz w:val="20"/>
+          <w:szCs w:val="20"/>
+          <w:shd w:val="clear" w:color="auto" w:fill="E5E5E5"/>
+        </w:rPr>
+        <w:t>FROM</w:t>
+      </w:r>
+      <w:r>
+        <w:rPr>
+          <w:rFonts w:ascii="Courier New" w:hAnsi="Courier New" w:cs="Courier New"/>
+          <w:color w:val="444444"/>
+          <w:sz w:val="20"/>
+          <w:szCs w:val="20"/>
+          <w:shd w:val="clear" w:color="auto" w:fill="E5E5E5"/>
+        </w:rPr>
+        <w:t> canciones</w:t>
+      </w:r>
+      <w:r>
+        <w:rPr>
+          <w:rStyle w:val="cm-punctuation"/>
+          <w:rFonts w:ascii="Courier New" w:hAnsi="Courier New" w:cs="Courier New"/>
+          <w:color w:val="444444"/>
+          <w:sz w:val="20"/>
+          <w:szCs w:val="20"/>
+          <w:shd w:val="clear" w:color="auto" w:fill="E5E5E5"/>
+        </w:rPr>
+        <w:t>,</w:t>
+      </w:r>
+      <w:r>
+        <w:rPr>
+          <w:rFonts w:ascii="Courier New" w:hAnsi="Courier New" w:cs="Courier New"/>
+          <w:color w:val="444444"/>
+          <w:sz w:val="20"/>
+          <w:szCs w:val="20"/>
+          <w:shd w:val="clear" w:color="auto" w:fill="E5E5E5"/>
+        </w:rPr>
+        <w:t> artistas </w:t>
+      </w:r>
+      <w:r>
+        <w:rPr>
+          <w:rStyle w:val="cm-keyword"/>
+          <w:rFonts w:ascii="Courier New" w:hAnsi="Courier New" w:cs="Courier New"/>
+          <w:color w:val="770088"/>
+          <w:sz w:val="20"/>
+          <w:szCs w:val="20"/>
+          <w:shd w:val="clear" w:color="auto" w:fill="E5E5E5"/>
+        </w:rPr>
+        <w:t>WHERE</w:t>
+      </w:r>
+      <w:r>
+        <w:rPr>
+          <w:rFonts w:ascii="Courier New" w:hAnsi="Courier New" w:cs="Courier New"/>
+          <w:color w:val="444444"/>
+          <w:sz w:val="20"/>
+          <w:szCs w:val="20"/>
+          <w:shd w:val="clear" w:color="auto" w:fill="E5E5E5"/>
+        </w:rPr>
+        <w:t> canciones</w:t>
+      </w:r>
+      <w:r>
+        <w:rPr>
+          <w:rStyle w:val="cm-variable-2"/>
+          <w:rFonts w:ascii="Courier New" w:hAnsi="Courier New" w:cs="Courier New"/>
+          <w:color w:val="0055AA"/>
+          <w:sz w:val="20"/>
+          <w:szCs w:val="20"/>
+          <w:shd w:val="clear" w:color="auto" w:fill="E5E5E5"/>
+        </w:rPr>
+        <w:t>.artista_id</w:t>
+      </w:r>
+      <w:r>
+        <w:rPr>
+          <w:rStyle w:val="cm-operator"/>
+          <w:rFonts w:ascii="Courier New" w:hAnsi="Courier New" w:cs="Courier New"/>
+          <w:color w:val="FF00FF"/>
+          <w:sz w:val="20"/>
+          <w:szCs w:val="20"/>
+          <w:shd w:val="clear" w:color="auto" w:fill="E5E5E5"/>
+        </w:rPr>
+        <w:t>=</w:t>
+      </w:r>
+      <w:r>
+        <w:rPr>
+          <w:rFonts w:ascii="Courier New" w:hAnsi="Courier New" w:cs="Courier New"/>
+          <w:color w:val="444444"/>
+          <w:sz w:val="20"/>
+          <w:szCs w:val="20"/>
+          <w:shd w:val="clear" w:color="auto" w:fill="E5E5E5"/>
+        </w:rPr>
+        <w:t>artistas</w:t>
+      </w:r>
+      <w:r>
+        <w:rPr>
+          <w:rStyle w:val="cm-variable-2"/>
+          <w:rFonts w:ascii="Courier New" w:hAnsi="Courier New" w:cs="Courier New"/>
+          <w:color w:val="0055AA"/>
+          <w:sz w:val="20"/>
+          <w:szCs w:val="20"/>
+          <w:shd w:val="clear" w:color="auto" w:fill="E5E5E5"/>
+        </w:rPr>
+        <w:t>.id</w:t>
+      </w:r>
+      <w:r>
+        <w:rPr>
+          <w:rStyle w:val="cm-punctuation"/>
+          <w:rFonts w:ascii="Courier New" w:hAnsi="Courier New" w:cs="Courier New"/>
+          <w:color w:val="444444"/>
+          <w:sz w:val="20"/>
+          <w:szCs w:val="20"/>
+          <w:shd w:val="clear" w:color="auto" w:fill="E5E5E5"/>
+        </w:rPr>
+        <w:t>;</w:t>
+      </w:r>
+    </w:p>
+    <w:p>
+      <w:r>
+        <w:rPr>
+          <w:noProof/>
+          <w:lang w:eastAsia="es-MX"/>
+        </w:rPr>
+        <w:drawing>
+          <wp:anchor distT="0" distB="0" distL="114300" distR="114300" simplePos="0" relativeHeight="251665408" behindDoc="0" locked="0" layoutInCell="1" allowOverlap="1" wp14:anchorId="79EC9335" wp14:editId="03D8571D">
+            <wp:simplePos x="0" y="0"/>
+            <wp:positionH relativeFrom="column">
+              <wp:posOffset>53340</wp:posOffset>
+            </wp:positionH>
+            <wp:positionV relativeFrom="paragraph">
+              <wp:posOffset>10795</wp:posOffset>
+            </wp:positionV>
+            <wp:extent cx="5035550" cy="2831465"/>
+            <wp:effectExtent l="0" t="0" r="0" b="6985"/>
+            <wp:wrapSquare wrapText="bothSides"/>
+            <wp:docPr id="7" name="Imagen 7"/>
+            <wp:cNvGraphicFramePr>
+              <a:graphicFrameLocks xmlns:a="http://schemas.openxmlformats.org/drawingml/2006/main" noChangeAspect="1"/>
+            </wp:cNvGraphicFramePr>
+            <a:graphic xmlns:a="http://schemas.openxmlformats.org/drawingml/2006/main">
+              <a:graphicData uri="http://schemas.openxmlformats.org/drawingml/2006/picture">
+                <pic:pic xmlns:pic="http://schemas.openxmlformats.org/drawingml/2006/picture">
+                  <pic:nvPicPr>
+                    <pic:cNvPr id="1" name=""/>
+                    <pic:cNvPicPr/>
+                  </pic:nvPicPr>
+                  <pic:blipFill>
+                    <a:blip r:embed="rId24" cstate="print">
+                      <a:extLst>
+                        <a:ext uri="{28A0092B-C50C-407E-A947-70E740481C1C}">
+                          <a14:useLocalDpi xmlns:a14="http://schemas.microsoft.com/office/drawing/2010/main" val="0"/>
+                        </a:ext>
+                      </a:extLst>
+                    </a:blip>
+                    <a:stretch>
+                      <a:fillRect/>
+                    </a:stretch>
+                  </pic:blipFill>
+                  <pic:spPr>
+                    <a:xfrm>
+                      <a:off x="0" y="0"/>
+                      <a:ext cx="5035550" cy="2831465"/>
+                    </a:xfrm>
+                    <a:prstGeom prst="rect">
+                      <a:avLst/>
+                    </a:prstGeom>
+                  </pic:spPr>
+                </pic:pic>
+              </a:graphicData>
+            </a:graphic>
+            <wp14:sizeRelH relativeFrom="margin">
+              <wp14:pctWidth>0</wp14:pctWidth>
+            </wp14:sizeRelH>
+            <wp14:sizeRelV relativeFrom="margin">
+              <wp14:pctHeight>0</wp14:pctHeight>
+            </wp14:sizeRelV>
+          </wp:anchor>
+        </w:drawing>
+      </w:r>
+    </w:p>
+    <w:p/>
+    <w:p>
+      <w:r>
+        <w:lastRenderedPageBreak/>
+        <w:t>#9 Obtener listado de álbumes por nombre y nombre del artista</w:t>
+      </w:r>
+    </w:p>
+    <w:p>
+      <w:r>
+        <w:rPr>
+          <w:noProof/>
+          <w:lang w:eastAsia="es-MX"/>
+        </w:rPr>
+        <w:drawing>
+          <wp:anchor distT="0" distB="0" distL="114300" distR="114300" simplePos="0" relativeHeight="251663360" behindDoc="0" locked="0" layoutInCell="1" allowOverlap="1" wp14:anchorId="3A8C057C" wp14:editId="28BB4775">
+            <wp:simplePos x="0" y="0"/>
+            <wp:positionH relativeFrom="column">
+              <wp:posOffset>-156210</wp:posOffset>
+            </wp:positionH>
+            <wp:positionV relativeFrom="paragraph">
+              <wp:posOffset>361950</wp:posOffset>
+            </wp:positionV>
+            <wp:extent cx="5612130" cy="3155315"/>
+            <wp:effectExtent l="0" t="0" r="7620" b="6985"/>
+            <wp:wrapSquare wrapText="bothSides"/>
+            <wp:docPr id="8" name="Imagen 8"/>
+            <wp:cNvGraphicFramePr>
+              <a:graphicFrameLocks xmlns:a="http://schemas.openxmlformats.org/drawingml/2006/main" noChangeAspect="1"/>
+            </wp:cNvGraphicFramePr>
+            <a:graphic xmlns:a="http://schemas.openxmlformats.org/drawingml/2006/main">
+              <a:graphicData uri="http://schemas.openxmlformats.org/drawingml/2006/picture">
+                <pic:pic xmlns:pic="http://schemas.openxmlformats.org/drawingml/2006/picture">
+                  <pic:nvPicPr>
+                    <pic:cNvPr id="1" name=""/>
+                    <pic:cNvPicPr/>
+                  </pic:nvPicPr>
+                  <pic:blipFill>
+                    <a:blip r:embed="rId25" cstate="print">
+                      <a:extLst>
+                        <a:ext uri="{28A0092B-C50C-407E-A947-70E740481C1C}">
+                          <a14:useLocalDpi xmlns:a14="http://schemas.microsoft.com/office/drawing/2010/main" val="0"/>
+                        </a:ext>
+                      </a:extLst>
+                    </a:blip>
+                    <a:stretch>
+                      <a:fillRect/>
+                    </a:stretch>
+                  </pic:blipFill>
+                  <pic:spPr>
+                    <a:xfrm>
+                      <a:off x="0" y="0"/>
+                      <a:ext cx="5612130" cy="3155315"/>
+                    </a:xfrm>
+                    <a:prstGeom prst="rect">
+                      <a:avLst/>
+                    </a:prstGeom>
+                  </pic:spPr>
+                </pic:pic>
+              </a:graphicData>
+            </a:graphic>
+          </wp:anchor>
+        </w:drawing>
+      </w:r>
+      <w:hyperlink r:id="rId26" w:tgtFrame="mysql_doc" w:history="1">
+        <w:r>
+          <w:rPr>
+            <w:rStyle w:val="Hipervnculo"/>
+            <w:rFonts w:ascii="Courier New" w:hAnsi="Courier New" w:cs="Courier New"/>
+            <w:sz w:val="20"/>
+            <w:szCs w:val="20"/>
+            <w:shd w:val="clear" w:color="auto" w:fill="E5E5E5"/>
+          </w:rPr>
+          <w:t>SELECT</w:t>
+        </w:r>
+      </w:hyperlink>
+      <w:r>
+        <w:rPr>
+          <w:rFonts w:ascii="Courier New" w:hAnsi="Courier New" w:cs="Courier New"/>
+          <w:color w:val="444444"/>
+          <w:sz w:val="20"/>
+          <w:szCs w:val="20"/>
+          <w:shd w:val="clear" w:color="auto" w:fill="E5E5E5"/>
+        </w:rPr>
+        <w:t> albumes</w:t>
+      </w:r>
+      <w:r>
+        <w:rPr>
+          <w:rStyle w:val="cm-variable-2"/>
+          <w:rFonts w:ascii="Courier New" w:hAnsi="Courier New" w:cs="Courier New"/>
+          <w:color w:val="0055AA"/>
+          <w:sz w:val="20"/>
+          <w:szCs w:val="20"/>
+          <w:shd w:val="clear" w:color="auto" w:fill="E5E5E5"/>
+        </w:rPr>
+        <w:t>.nombre</w:t>
+      </w:r>
+      <w:r>
+        <w:rPr>
+          <w:rFonts w:ascii="Courier New" w:hAnsi="Courier New" w:cs="Courier New"/>
+          <w:color w:val="444444"/>
+          <w:sz w:val="20"/>
+          <w:szCs w:val="20"/>
+          <w:shd w:val="clear" w:color="auto" w:fill="E5E5E5"/>
+        </w:rPr>
+        <w:t> </w:t>
+      </w:r>
+      <w:r>
+        <w:rPr>
+          <w:rStyle w:val="cm-keyword"/>
+          <w:rFonts w:ascii="Courier New" w:hAnsi="Courier New" w:cs="Courier New"/>
+          <w:color w:val="770088"/>
+          <w:sz w:val="20"/>
+          <w:szCs w:val="20"/>
+          <w:shd w:val="clear" w:color="auto" w:fill="E5E5E5"/>
+        </w:rPr>
+        <w:t>AS</w:t>
+      </w:r>
+      <w:r>
+        <w:rPr>
+          <w:rFonts w:ascii="Courier New" w:hAnsi="Courier New" w:cs="Courier New"/>
+          <w:color w:val="444444"/>
+          <w:sz w:val="20"/>
+          <w:szCs w:val="20"/>
+          <w:shd w:val="clear" w:color="auto" w:fill="E5E5E5"/>
+        </w:rPr>
+        <w:t> </w:t>
+      </w:r>
+      <w:r>
+        <w:rPr>
+          <w:rStyle w:val="cm-string"/>
+          <w:rFonts w:ascii="Courier New" w:hAnsi="Courier New" w:cs="Courier New"/>
+          <w:color w:val="AA1111"/>
+          <w:sz w:val="20"/>
+          <w:szCs w:val="20"/>
+          <w:shd w:val="clear" w:color="auto" w:fill="E5E5E5"/>
+        </w:rPr>
+        <w:t>'albums'</w:t>
+      </w:r>
+      <w:r>
+        <w:rPr>
+          <w:rStyle w:val="cm-punctuation"/>
+          <w:rFonts w:ascii="Courier New" w:hAnsi="Courier New" w:cs="Courier New"/>
+          <w:color w:val="444444"/>
+          <w:sz w:val="20"/>
+          <w:szCs w:val="20"/>
+          <w:shd w:val="clear" w:color="auto" w:fill="E5E5E5"/>
+        </w:rPr>
+        <w:t>,</w:t>
+      </w:r>
+      <w:r>
+        <w:rPr>
+          <w:rFonts w:ascii="Courier New" w:hAnsi="Courier New" w:cs="Courier New"/>
+          <w:color w:val="444444"/>
+          <w:sz w:val="20"/>
+          <w:szCs w:val="20"/>
+          <w:shd w:val="clear" w:color="auto" w:fill="E5E5E5"/>
+        </w:rPr>
+        <w:t> artistas</w:t>
+      </w:r>
+      <w:r>
+        <w:rPr>
+          <w:rStyle w:val="cm-variable-2"/>
+          <w:rFonts w:ascii="Courier New" w:hAnsi="Courier New" w:cs="Courier New"/>
+          <w:color w:val="0055AA"/>
+          <w:sz w:val="20"/>
+          <w:szCs w:val="20"/>
+          <w:shd w:val="clear" w:color="auto" w:fill="E5E5E5"/>
+        </w:rPr>
+        <w:t>.nombre</w:t>
+      </w:r>
+      <w:r>
+        <w:rPr>
+          <w:rFonts w:ascii="Courier New" w:hAnsi="Courier New" w:cs="Courier New"/>
+          <w:color w:val="444444"/>
+          <w:sz w:val="20"/>
+          <w:szCs w:val="20"/>
+          <w:shd w:val="clear" w:color="auto" w:fill="E5E5E5"/>
+        </w:rPr>
+        <w:t> </w:t>
+      </w:r>
+      <w:r>
+        <w:rPr>
+          <w:rStyle w:val="cm-keyword"/>
+          <w:rFonts w:ascii="Courier New" w:hAnsi="Courier New" w:cs="Courier New"/>
+          <w:color w:val="770088"/>
+          <w:sz w:val="20"/>
+          <w:szCs w:val="20"/>
+          <w:shd w:val="clear" w:color="auto" w:fill="E5E5E5"/>
+        </w:rPr>
+        <w:t>AS</w:t>
+      </w:r>
+      <w:r>
+        <w:rPr>
+          <w:rFonts w:ascii="Courier New" w:hAnsi="Courier New" w:cs="Courier New"/>
+          <w:color w:val="444444"/>
+          <w:sz w:val="20"/>
+          <w:szCs w:val="20"/>
+          <w:shd w:val="clear" w:color="auto" w:fill="E5E5E5"/>
+        </w:rPr>
+        <w:t> </w:t>
+      </w:r>
+      <w:r>
+        <w:rPr>
+          <w:rStyle w:val="cm-string"/>
+          <w:rFonts w:ascii="Courier New" w:hAnsi="Courier New" w:cs="Courier New"/>
+          <w:color w:val="AA1111"/>
+          <w:sz w:val="20"/>
+          <w:szCs w:val="20"/>
+          <w:shd w:val="clear" w:color="auto" w:fill="E5E5E5"/>
+        </w:rPr>
+        <w:t>'artista'</w:t>
+      </w:r>
+      <w:r>
+        <w:rPr>
+          <w:rFonts w:ascii="Courier New" w:hAnsi="Courier New" w:cs="Courier New"/>
+          <w:color w:val="444444"/>
+          <w:sz w:val="20"/>
+          <w:szCs w:val="20"/>
+          <w:shd w:val="clear" w:color="auto" w:fill="E5E5E5"/>
+        </w:rPr>
+        <w:t> </w:t>
+      </w:r>
+      <w:r>
+        <w:rPr>
+          <w:rStyle w:val="cm-keyword"/>
+          <w:rFonts w:ascii="Courier New" w:hAnsi="Courier New" w:cs="Courier New"/>
+          <w:color w:val="770088"/>
+          <w:sz w:val="20"/>
+          <w:szCs w:val="20"/>
+          <w:shd w:val="clear" w:color="auto" w:fill="E5E5E5"/>
+        </w:rPr>
+        <w:t>FROM</w:t>
+      </w:r>
+      <w:r>
+        <w:rPr>
+          <w:rFonts w:ascii="Courier New" w:hAnsi="Courier New" w:cs="Courier New"/>
+          <w:color w:val="444444"/>
+          <w:sz w:val="20"/>
+          <w:szCs w:val="20"/>
+          <w:shd w:val="clear" w:color="auto" w:fill="E5E5E5"/>
+        </w:rPr>
+        <w:t> albumes</w:t>
+      </w:r>
+      <w:r>
+        <w:rPr>
+          <w:rStyle w:val="cm-punctuation"/>
+          <w:rFonts w:ascii="Courier New" w:hAnsi="Courier New" w:cs="Courier New"/>
+          <w:color w:val="444444"/>
+          <w:sz w:val="20"/>
+          <w:szCs w:val="20"/>
+          <w:shd w:val="clear" w:color="auto" w:fill="E5E5E5"/>
+        </w:rPr>
+        <w:t>,</w:t>
+      </w:r>
+      <w:r>
+        <w:rPr>
+          <w:rFonts w:ascii="Courier New" w:hAnsi="Courier New" w:cs="Courier New"/>
+          <w:color w:val="444444"/>
+          <w:sz w:val="20"/>
+          <w:szCs w:val="20"/>
+          <w:shd w:val="clear" w:color="auto" w:fill="E5E5E5"/>
+        </w:rPr>
+        <w:t> artistas </w:t>
+      </w:r>
+      <w:r>
+        <w:rPr>
+          <w:rStyle w:val="cm-keyword"/>
+          <w:rFonts w:ascii="Courier New" w:hAnsi="Courier New" w:cs="Courier New"/>
+          <w:color w:val="770088"/>
+          <w:sz w:val="20"/>
+          <w:szCs w:val="20"/>
+          <w:shd w:val="clear" w:color="auto" w:fill="E5E5E5"/>
+        </w:rPr>
+        <w:t>WHERE</w:t>
+      </w:r>
+      <w:r>
+        <w:rPr>
+          <w:rFonts w:ascii="Courier New" w:hAnsi="Courier New" w:cs="Courier New"/>
+          <w:color w:val="444444"/>
+          <w:sz w:val="20"/>
+          <w:szCs w:val="20"/>
+          <w:shd w:val="clear" w:color="auto" w:fill="E5E5E5"/>
+        </w:rPr>
+        <w:t> albumes</w:t>
+      </w:r>
+      <w:r>
+        <w:rPr>
+          <w:rStyle w:val="cm-variable-2"/>
+          <w:rFonts w:ascii="Courier New" w:hAnsi="Courier New" w:cs="Courier New"/>
+          <w:color w:val="0055AA"/>
+          <w:sz w:val="20"/>
+          <w:szCs w:val="20"/>
+          <w:shd w:val="clear" w:color="auto" w:fill="E5E5E5"/>
+        </w:rPr>
+        <w:t>.artista_id</w:t>
+      </w:r>
+      <w:r>
+        <w:rPr>
+          <w:rStyle w:val="cm-operator"/>
+          <w:rFonts w:ascii="Courier New" w:hAnsi="Courier New" w:cs="Courier New"/>
+          <w:color w:val="FF00FF"/>
+          <w:sz w:val="20"/>
+          <w:szCs w:val="20"/>
+          <w:shd w:val="clear" w:color="auto" w:fill="E5E5E5"/>
+        </w:rPr>
+        <w:t>=</w:t>
+      </w:r>
+      <w:r>
+        <w:rPr>
+          <w:rFonts w:ascii="Courier New" w:hAnsi="Courier New" w:cs="Courier New"/>
+          <w:color w:val="444444"/>
+          <w:sz w:val="20"/>
+          <w:szCs w:val="20"/>
+          <w:shd w:val="clear" w:color="auto" w:fill="E5E5E5"/>
+        </w:rPr>
+        <w:t>artistas</w:t>
+      </w:r>
+      <w:r>
+        <w:rPr>
+          <w:rStyle w:val="cm-variable-2"/>
+          <w:rFonts w:ascii="Courier New" w:hAnsi="Courier New" w:cs="Courier New"/>
+          <w:color w:val="0055AA"/>
+          <w:sz w:val="20"/>
+          <w:szCs w:val="20"/>
+          <w:shd w:val="clear" w:color="auto" w:fill="E5E5E5"/>
+        </w:rPr>
+        <w:t>.id</w:t>
+      </w:r>
+      <w:r>
+        <w:rPr>
+          <w:rStyle w:val="cm-punctuation"/>
+          <w:rFonts w:ascii="Courier New" w:hAnsi="Courier New" w:cs="Courier New"/>
+          <w:color w:val="444444"/>
+          <w:sz w:val="20"/>
+          <w:szCs w:val="20"/>
+          <w:shd w:val="clear" w:color="auto" w:fill="E5E5E5"/>
+        </w:rPr>
+        <w:t>;</w:t>
+      </w:r>
     </w:p>
     <w:p/>
     <w:p/>
@@ -1452,24 +2346,6 @@
     <w:p>
       <w:r>
         <w:lastRenderedPageBreak/>
-        <w:t>#7 Mostrar listado</w:t>
-      </w:r>
-      <w:r>
-        <w:t xml:space="preserve"> de canciones con fecha de lanzamiento menor a 2020</w:t>
-      </w:r>
-    </w:p>
-    <w:p>
-      <w:r>
-        <w:t>#8 Obtener el listado de canciones y el nombre del artista</w:t>
-      </w:r>
-    </w:p>
-    <w:p>
-      <w:r>
-        <w:t>#9 Obtener listado de álbumes por nombre y nombre del artista</w:t>
-      </w:r>
-    </w:p>
-    <w:p>
-      <w:r>
         <w:t xml:space="preserve">#10 Mostrar los </w:t>
       </w:r>
       <w:proofErr w:type="spellStart"/>
@@ -1479,6 +2355,374 @@
       <w:proofErr w:type="spellEnd"/>
       <w:r>
         <w:t xml:space="preserve"> por nombre y el nombre de los usuarios que lo creó</w:t>
+      </w:r>
+      <w:r>
+        <w:t xml:space="preserve"> </w:t>
+      </w:r>
+      <w:bookmarkStart w:id="0" w:name="_GoBack"/>
+      <w:bookmarkEnd w:id="0"/>
+      <w:r>
+        <w:rPr>
+          <w:rStyle w:val="cm-keyword"/>
+          <w:rFonts w:ascii="Courier New" w:hAnsi="Courier New" w:cs="Courier New"/>
+          <w:color w:val="770088"/>
+          <w:sz w:val="20"/>
+          <w:szCs w:val="20"/>
+          <w:shd w:val="clear" w:color="auto" w:fill="E5E5E5"/>
+        </w:rPr>
+        <w:fldChar w:fldCharType="begin"/>
+      </w:r>
+      <w:r>
+        <w:rPr>
+          <w:rStyle w:val="cm-keyword"/>
+          <w:rFonts w:ascii="Courier New" w:hAnsi="Courier New" w:cs="Courier New"/>
+          <w:color w:val="770088"/>
+          <w:sz w:val="20"/>
+          <w:szCs w:val="20"/>
+          <w:shd w:val="clear" w:color="auto" w:fill="E5E5E5"/>
+        </w:rPr>
+        <w:instrText xml:space="preserve"> HYPERLINK "http://localhost/phpmyadmin/url.php?url=https://dev.mysql.com/doc/refman/8.0/en/select.html" \t "mysql_doc" </w:instrText>
+      </w:r>
+      <w:r>
+        <w:rPr>
+          <w:rStyle w:val="cm-keyword"/>
+          <w:rFonts w:ascii="Courier New" w:hAnsi="Courier New" w:cs="Courier New"/>
+          <w:color w:val="770088"/>
+          <w:sz w:val="20"/>
+          <w:szCs w:val="20"/>
+          <w:shd w:val="clear" w:color="auto" w:fill="E5E5E5"/>
+        </w:rPr>
+        <w:fldChar w:fldCharType="separate"/>
+      </w:r>
+      <w:r>
+        <w:rPr>
+          <w:rStyle w:val="Hipervnculo"/>
+          <w:rFonts w:ascii="Courier New" w:hAnsi="Courier New" w:cs="Courier New"/>
+          <w:color w:val="235A81"/>
+          <w:sz w:val="20"/>
+          <w:szCs w:val="20"/>
+          <w:shd w:val="clear" w:color="auto" w:fill="E5E5E5"/>
+        </w:rPr>
+        <w:t>SELECT</w:t>
+      </w:r>
+      <w:r>
+        <w:rPr>
+          <w:rStyle w:val="cm-keyword"/>
+          <w:rFonts w:ascii="Courier New" w:hAnsi="Courier New" w:cs="Courier New"/>
+          <w:color w:val="770088"/>
+          <w:sz w:val="20"/>
+          <w:szCs w:val="20"/>
+          <w:shd w:val="clear" w:color="auto" w:fill="E5E5E5"/>
+        </w:rPr>
+        <w:fldChar w:fldCharType="end"/>
+      </w:r>
+      <w:r>
+        <w:rPr>
+          <w:rFonts w:ascii="Courier New" w:hAnsi="Courier New" w:cs="Courier New"/>
+          <w:color w:val="444444"/>
+          <w:sz w:val="20"/>
+          <w:szCs w:val="20"/>
+          <w:shd w:val="clear" w:color="auto" w:fill="E5E5E5"/>
+        </w:rPr>
+        <w:t> playlist</w:t>
+      </w:r>
+      <w:r>
+        <w:rPr>
+          <w:rStyle w:val="cm-variable-2"/>
+          <w:rFonts w:ascii="Courier New" w:hAnsi="Courier New" w:cs="Courier New"/>
+          <w:color w:val="0055AA"/>
+          <w:sz w:val="20"/>
+          <w:szCs w:val="20"/>
+          <w:shd w:val="clear" w:color="auto" w:fill="E5E5E5"/>
+        </w:rPr>
+        <w:t>.nombre</w:t>
+      </w:r>
+      <w:r>
+        <w:rPr>
+          <w:rFonts w:ascii="Courier New" w:hAnsi="Courier New" w:cs="Courier New"/>
+          <w:color w:val="444444"/>
+          <w:sz w:val="20"/>
+          <w:szCs w:val="20"/>
+          <w:shd w:val="clear" w:color="auto" w:fill="E5E5E5"/>
+        </w:rPr>
+        <w:t> </w:t>
+      </w:r>
+      <w:r>
+        <w:rPr>
+          <w:rStyle w:val="cm-keyword"/>
+          <w:rFonts w:ascii="Courier New" w:hAnsi="Courier New" w:cs="Courier New"/>
+          <w:color w:val="770088"/>
+          <w:sz w:val="20"/>
+          <w:szCs w:val="20"/>
+          <w:shd w:val="clear" w:color="auto" w:fill="E5E5E5"/>
+        </w:rPr>
+        <w:t>AS</w:t>
+      </w:r>
+      <w:r>
+        <w:rPr>
+          <w:rFonts w:ascii="Courier New" w:hAnsi="Courier New" w:cs="Courier New"/>
+          <w:color w:val="444444"/>
+          <w:sz w:val="20"/>
+          <w:szCs w:val="20"/>
+          <w:shd w:val="clear" w:color="auto" w:fill="E5E5E5"/>
+        </w:rPr>
+        <w:t> </w:t>
+      </w:r>
+      <w:r>
+        <w:rPr>
+          <w:rStyle w:val="cm-string"/>
+          <w:rFonts w:ascii="Courier New" w:hAnsi="Courier New" w:cs="Courier New"/>
+          <w:color w:val="AA1111"/>
+          <w:sz w:val="20"/>
+          <w:szCs w:val="20"/>
+          <w:shd w:val="clear" w:color="auto" w:fill="E5E5E5"/>
+        </w:rPr>
+        <w:t>'playlist'</w:t>
+      </w:r>
+      <w:r>
+        <w:rPr>
+          <w:rStyle w:val="cm-punctuation"/>
+          <w:rFonts w:ascii="Courier New" w:hAnsi="Courier New" w:cs="Courier New"/>
+          <w:color w:val="444444"/>
+          <w:sz w:val="20"/>
+          <w:szCs w:val="20"/>
+          <w:shd w:val="clear" w:color="auto" w:fill="E5E5E5"/>
+        </w:rPr>
+        <w:t>,</w:t>
+      </w:r>
+      <w:r>
+        <w:rPr>
+          <w:rFonts w:ascii="Courier New" w:hAnsi="Courier New" w:cs="Courier New"/>
+          <w:color w:val="444444"/>
+          <w:sz w:val="20"/>
+          <w:szCs w:val="20"/>
+          <w:shd w:val="clear" w:color="auto" w:fill="E5E5E5"/>
+        </w:rPr>
+        <w:t> usuarios</w:t>
+      </w:r>
+      <w:r>
+        <w:rPr>
+          <w:rStyle w:val="cm-variable-2"/>
+          <w:rFonts w:ascii="Courier New" w:hAnsi="Courier New" w:cs="Courier New"/>
+          <w:color w:val="0055AA"/>
+          <w:sz w:val="20"/>
+          <w:szCs w:val="20"/>
+          <w:shd w:val="clear" w:color="auto" w:fill="E5E5E5"/>
+        </w:rPr>
+        <w:t>.nombre</w:t>
+      </w:r>
+      <w:r>
+        <w:rPr>
+          <w:rFonts w:ascii="Courier New" w:hAnsi="Courier New" w:cs="Courier New"/>
+          <w:color w:val="444444"/>
+          <w:sz w:val="20"/>
+          <w:szCs w:val="20"/>
+          <w:shd w:val="clear" w:color="auto" w:fill="E5E5E5"/>
+        </w:rPr>
+        <w:t> </w:t>
+      </w:r>
+      <w:r>
+        <w:rPr>
+          <w:rStyle w:val="cm-keyword"/>
+          <w:rFonts w:ascii="Courier New" w:hAnsi="Courier New" w:cs="Courier New"/>
+          <w:color w:val="770088"/>
+          <w:sz w:val="20"/>
+          <w:szCs w:val="20"/>
+          <w:shd w:val="clear" w:color="auto" w:fill="E5E5E5"/>
+        </w:rPr>
+        <w:t>AS</w:t>
+      </w:r>
+      <w:r>
+        <w:rPr>
+          <w:rFonts w:ascii="Courier New" w:hAnsi="Courier New" w:cs="Courier New"/>
+          <w:color w:val="444444"/>
+          <w:sz w:val="20"/>
+          <w:szCs w:val="20"/>
+          <w:shd w:val="clear" w:color="auto" w:fill="E5E5E5"/>
+        </w:rPr>
+        <w:t> </w:t>
+      </w:r>
+      <w:r>
+        <w:rPr>
+          <w:rStyle w:val="cm-string"/>
+          <w:rFonts w:ascii="Courier New" w:hAnsi="Courier New" w:cs="Courier New"/>
+          <w:color w:val="AA1111"/>
+          <w:sz w:val="20"/>
+          <w:szCs w:val="20"/>
+          <w:shd w:val="clear" w:color="auto" w:fill="E5E5E5"/>
+        </w:rPr>
+        <w:t>'user'</w:t>
+      </w:r>
+      <w:r>
+        <w:rPr>
+          <w:rFonts w:ascii="Courier New" w:hAnsi="Courier New" w:cs="Courier New"/>
+          <w:color w:val="444444"/>
+          <w:sz w:val="20"/>
+          <w:szCs w:val="20"/>
+          <w:shd w:val="clear" w:color="auto" w:fill="E5E5E5"/>
+        </w:rPr>
+        <w:t> </w:t>
+      </w:r>
+      <w:r>
+        <w:rPr>
+          <w:rStyle w:val="cm-keyword"/>
+          <w:rFonts w:ascii="Courier New" w:hAnsi="Courier New" w:cs="Courier New"/>
+          <w:color w:val="770088"/>
+          <w:sz w:val="20"/>
+          <w:szCs w:val="20"/>
+          <w:shd w:val="clear" w:color="auto" w:fill="E5E5E5"/>
+        </w:rPr>
+        <w:t>FROM</w:t>
+      </w:r>
+      <w:r>
+        <w:rPr>
+          <w:rFonts w:ascii="Courier New" w:hAnsi="Courier New" w:cs="Courier New"/>
+          <w:color w:val="444444"/>
+          <w:sz w:val="20"/>
+          <w:szCs w:val="20"/>
+          <w:shd w:val="clear" w:color="auto" w:fill="E5E5E5"/>
+        </w:rPr>
+        <w:t> playlist</w:t>
+      </w:r>
+      <w:r>
+        <w:rPr>
+          <w:rStyle w:val="cm-punctuation"/>
+          <w:rFonts w:ascii="Courier New" w:hAnsi="Courier New" w:cs="Courier New"/>
+          <w:color w:val="444444"/>
+          <w:sz w:val="20"/>
+          <w:szCs w:val="20"/>
+          <w:shd w:val="clear" w:color="auto" w:fill="E5E5E5"/>
+        </w:rPr>
+        <w:t>,</w:t>
+      </w:r>
+      <w:r>
+        <w:rPr>
+          <w:rFonts w:ascii="Courier New" w:hAnsi="Courier New" w:cs="Courier New"/>
+          <w:color w:val="444444"/>
+          <w:sz w:val="20"/>
+          <w:szCs w:val="20"/>
+          <w:shd w:val="clear" w:color="auto" w:fill="E5E5E5"/>
+        </w:rPr>
+        <w:t> usuarios </w:t>
+      </w:r>
+      <w:r>
+        <w:rPr>
+          <w:rStyle w:val="cm-keyword"/>
+          <w:rFonts w:ascii="Courier New" w:hAnsi="Courier New" w:cs="Courier New"/>
+          <w:color w:val="770088"/>
+          <w:sz w:val="20"/>
+          <w:szCs w:val="20"/>
+          <w:shd w:val="clear" w:color="auto" w:fill="E5E5E5"/>
+        </w:rPr>
+        <w:t>WHERE</w:t>
+      </w:r>
+      <w:r>
+        <w:rPr>
+          <w:rFonts w:ascii="Courier New" w:hAnsi="Courier New" w:cs="Courier New"/>
+          <w:color w:val="444444"/>
+          <w:sz w:val="20"/>
+          <w:szCs w:val="20"/>
+          <w:shd w:val="clear" w:color="auto" w:fill="E5E5E5"/>
+        </w:rPr>
+        <w:t> playlist</w:t>
+      </w:r>
+      <w:r>
+        <w:rPr>
+          <w:rStyle w:val="cm-variable-2"/>
+          <w:rFonts w:ascii="Courier New" w:hAnsi="Courier New" w:cs="Courier New"/>
+          <w:color w:val="0055AA"/>
+          <w:sz w:val="20"/>
+          <w:szCs w:val="20"/>
+          <w:shd w:val="clear" w:color="auto" w:fill="E5E5E5"/>
+        </w:rPr>
+        <w:t>.usuario_id</w:t>
+      </w:r>
+      <w:r>
+        <w:rPr>
+          <w:rStyle w:val="cm-operator"/>
+          <w:rFonts w:ascii="Courier New" w:hAnsi="Courier New" w:cs="Courier New"/>
+          <w:color w:val="FF00FF"/>
+          <w:sz w:val="20"/>
+          <w:szCs w:val="20"/>
+          <w:shd w:val="clear" w:color="auto" w:fill="E5E5E5"/>
+        </w:rPr>
+        <w:t>=</w:t>
+      </w:r>
+      <w:r>
+        <w:rPr>
+          <w:rFonts w:ascii="Courier New" w:hAnsi="Courier New" w:cs="Courier New"/>
+          <w:color w:val="444444"/>
+          <w:sz w:val="20"/>
+          <w:szCs w:val="20"/>
+          <w:shd w:val="clear" w:color="auto" w:fill="E5E5E5"/>
+        </w:rPr>
+        <w:t>usuario_id</w:t>
+      </w:r>
+      <w:r>
+        <w:rPr>
+          <w:rStyle w:val="cm-punctuation"/>
+          <w:rFonts w:ascii="Courier New" w:hAnsi="Courier New" w:cs="Courier New"/>
+          <w:color w:val="444444"/>
+          <w:sz w:val="20"/>
+          <w:szCs w:val="20"/>
+          <w:shd w:val="clear" w:color="auto" w:fill="E5E5E5"/>
+        </w:rPr>
+        <w:t>;</w:t>
+      </w:r>
+      <w:r>
+        <w:rPr>
+          <w:noProof/>
+          <w:lang w:eastAsia="es-MX"/>
+        </w:rPr>
+        <w:drawing>
+          <wp:anchor distT="0" distB="0" distL="114300" distR="114300" simplePos="0" relativeHeight="251667456" behindDoc="0" locked="0" layoutInCell="1" allowOverlap="1" wp14:anchorId="11A22792" wp14:editId="14D4D193">
+            <wp:simplePos x="0" y="0"/>
+            <wp:positionH relativeFrom="margin">
+              <wp:align>right</wp:align>
+            </wp:positionH>
+            <wp:positionV relativeFrom="paragraph">
+              <wp:posOffset>653415</wp:posOffset>
+            </wp:positionV>
+            <wp:extent cx="5612130" cy="3155315"/>
+            <wp:effectExtent l="0" t="0" r="7620" b="6985"/>
+            <wp:wrapSquare wrapText="bothSides"/>
+            <wp:docPr id="9" name="Imagen 9"/>
+            <wp:cNvGraphicFramePr>
+              <a:graphicFrameLocks xmlns:a="http://schemas.openxmlformats.org/drawingml/2006/main" noChangeAspect="1"/>
+            </wp:cNvGraphicFramePr>
+            <a:graphic xmlns:a="http://schemas.openxmlformats.org/drawingml/2006/main">
+              <a:graphicData uri="http://schemas.openxmlformats.org/drawingml/2006/picture">
+                <pic:pic xmlns:pic="http://schemas.openxmlformats.org/drawingml/2006/picture">
+                  <pic:nvPicPr>
+                    <pic:cNvPr id="1" name=""/>
+                    <pic:cNvPicPr/>
+                  </pic:nvPicPr>
+                  <pic:blipFill>
+                    <a:blip r:embed="rId27" cstate="print">
+                      <a:extLst>
+                        <a:ext uri="{28A0092B-C50C-407E-A947-70E740481C1C}">
+                          <a14:useLocalDpi xmlns:a14="http://schemas.microsoft.com/office/drawing/2010/main" val="0"/>
+                        </a:ext>
+                      </a:extLst>
+                    </a:blip>
+                    <a:stretch>
+                      <a:fillRect/>
+                    </a:stretch>
+                  </pic:blipFill>
+                  <pic:spPr>
+                    <a:xfrm>
+                      <a:off x="0" y="0"/>
+                      <a:ext cx="5612130" cy="3155315"/>
+                    </a:xfrm>
+                    <a:prstGeom prst="rect">
+                      <a:avLst/>
+                    </a:prstGeom>
+                  </pic:spPr>
+                </pic:pic>
+              </a:graphicData>
+            </a:graphic>
+          </wp:anchor>
+        </w:drawing>
       </w:r>
     </w:p>
     <w:p/>
@@ -1493,7 +2737,7 @@
 </file>
 
 <file path=word/styles.xml><?xml version="1.0" encoding="utf-8"?>
-<w:styles xmlns:mc="http://schemas.openxmlformats.org/markup-compatibility/2006" xmlns:r="http://schemas.openxmlformats.org/officeDocument/2006/relationships" xmlns:w="http://schemas.openxmlformats.org/wordprocessingml/2006/main" xmlns:w14="http://schemas.microsoft.com/office/word/2010/wordml" xmlns:w15="http://schemas.microsoft.com/office/word/2012/wordml" mc:Ignorable="w14 w15">
+<w:styles xmlns:mc="http://schemas.openxmlformats.org/markup-compatibility/2006" xmlns:r="http://schemas.openxmlformats.org/officeDocument/2006/relationships" xmlns:w="http://schemas.openxmlformats.org/wordprocessingml/2006/main" xmlns:w14="http://schemas.microsoft.com/office/word/2010/wordml" xmlns:w15="http://schemas.microsoft.com/office/word/2012/wordml" xmlns:w16se="http://schemas.microsoft.com/office/word/2015/wordml/symex" mc:Ignorable="w14 w15 w16se">
   <w:docDefaults>
     <w:rPrDefault>
       <w:rPr>
@@ -1950,6 +3194,16 @@
     <w:basedOn w:val="Fuentedeprrafopredeter"/>
     <w:rsid w:val="00932C66"/>
   </w:style>
+  <w:style w:type="character" w:customStyle="1" w:styleId="cm-variable-2">
+    <w:name w:val="cm-variable-2"/>
+    <w:basedOn w:val="Fuentedeprrafopredeter"/>
+    <w:rsid w:val="000E5568"/>
+  </w:style>
+  <w:style w:type="character" w:customStyle="1" w:styleId="cm-string">
+    <w:name w:val="cm-string"/>
+    <w:basedOn w:val="Fuentedeprrafopredeter"/>
+    <w:rsid w:val="000E5568"/>
+  </w:style>
 </w:styles>
 </file>
 

</xml_diff>